<commit_message>
NETWORK-4, NETWORK-5 и NETWORK-6.
</commit_message>
<xml_diff>
--- a/Отчет о тестировании требований безопасности.docx
+++ b/Отчет о тестировании требований безопасности.docx
@@ -415,7 +415,21 @@
               <w:rPr>
                 <w:lang w:val="en-US"/>
               </w:rPr>
-              <w:t xml:space="preserve"> SharedPreferences </w:t>
+              <w:t xml:space="preserve"> </w:t>
+            </w:r>
+            <w:proofErr w:type="spellStart"/>
+            <w:r>
+              <w:rPr>
+                <w:lang w:val="en-US"/>
+              </w:rPr>
+              <w:t>SharedPreferences</w:t>
+            </w:r>
+            <w:proofErr w:type="spellEnd"/>
+            <w:r>
+              <w:rPr>
+                <w:lang w:val="en-US"/>
+              </w:rPr>
+              <w:t xml:space="preserve"> </w:t>
             </w:r>
             <w:r>
               <w:t>открываются</w:t>
@@ -475,12 +489,14 @@
                 <w:lang w:val="en-US"/>
               </w:rPr>
             </w:pPr>
+            <w:proofErr w:type="spellStart"/>
             <w:r>
               <w:rPr>
                 <w:lang w:val="en-US"/>
               </w:rPr>
               <w:t>FileOutPutStream</w:t>
             </w:r>
+            <w:proofErr w:type="spellEnd"/>
             <w:r>
               <w:rPr>
                 <w:lang w:val="en-US"/>
@@ -494,25 +510,35 @@
                 <w:lang w:val="en-US"/>
               </w:rPr>
             </w:pPr>
-            <w:r>
-              <w:rPr>
-                <w:lang w:val="en-US"/>
-              </w:rPr>
-              <w:t>getExternal *;</w:t>
-            </w:r>
-          </w:p>
-          <w:p>
-            <w:pPr>
-              <w:rPr>
-                <w:lang w:val="en-US"/>
-              </w:rPr>
-            </w:pPr>
+            <w:proofErr w:type="spellStart"/>
+            <w:r>
+              <w:rPr>
+                <w:lang w:val="en-US"/>
+              </w:rPr>
+              <w:t>getExternal</w:t>
+            </w:r>
+            <w:proofErr w:type="spellEnd"/>
+            <w:r>
+              <w:rPr>
+                <w:lang w:val="en-US"/>
+              </w:rPr>
+              <w:t xml:space="preserve"> *;</w:t>
+            </w:r>
+          </w:p>
+          <w:p>
+            <w:pPr>
+              <w:rPr>
+                <w:lang w:val="en-US"/>
+              </w:rPr>
+            </w:pPr>
+            <w:proofErr w:type="spellStart"/>
             <w:r>
               <w:rPr>
                 <w:lang w:val="en-US"/>
               </w:rPr>
               <w:t>getWritableDatabase</w:t>
             </w:r>
+            <w:proofErr w:type="spellEnd"/>
             <w:r>
               <w:rPr>
                 <w:lang w:val="en-US"/>
@@ -526,24 +552,40 @@
                 <w:lang w:val="en-US"/>
               </w:rPr>
             </w:pPr>
-            <w:r>
-              <w:rPr>
-                <w:lang w:val="en-US"/>
-              </w:rPr>
-              <w:t>getReadableDatabase;</w:t>
-            </w:r>
-          </w:p>
-          <w:p>
-            <w:pPr>
-              <w:rPr>
-                <w:lang w:val="en-US"/>
-              </w:rPr>
-            </w:pPr>
-            <w:r>
-              <w:rPr>
-                <w:lang w:val="en-US"/>
-              </w:rPr>
-              <w:t>getCacheDir;</w:t>
+            <w:proofErr w:type="spellStart"/>
+            <w:r>
+              <w:rPr>
+                <w:lang w:val="en-US"/>
+              </w:rPr>
+              <w:t>getReadableDatabase</w:t>
+            </w:r>
+            <w:proofErr w:type="spellEnd"/>
+            <w:r>
+              <w:rPr>
+                <w:lang w:val="en-US"/>
+              </w:rPr>
+              <w:t>;</w:t>
+            </w:r>
+          </w:p>
+          <w:p>
+            <w:pPr>
+              <w:rPr>
+                <w:lang w:val="en-US"/>
+              </w:rPr>
+            </w:pPr>
+            <w:proofErr w:type="spellStart"/>
+            <w:r>
+              <w:rPr>
+                <w:lang w:val="en-US"/>
+              </w:rPr>
+              <w:t>getCacheDir</w:t>
+            </w:r>
+            <w:proofErr w:type="spellEnd"/>
+            <w:r>
+              <w:rPr>
+                <w:lang w:val="en-US"/>
+              </w:rPr>
+              <w:t>;</w:t>
             </w:r>
           </w:p>
           <w:p>
@@ -569,6 +611,7 @@
                 <w:lang w:val="en-US"/>
               </w:rPr>
             </w:pPr>
+            <w:proofErr w:type="spellStart"/>
             <w:r>
               <w:rPr>
                 <w:b/>
@@ -579,6 +622,7 @@
               </w:rPr>
               <w:t>SharedPreferences</w:t>
             </w:r>
+            <w:proofErr w:type="spellEnd"/>
           </w:p>
           <w:p>
             <w:pPr>
@@ -602,7 +646,49 @@
               <w:rPr>
                 <w:lang w:val="en-US"/>
               </w:rPr>
-              <w:t xml:space="preserve"> LocalStorage, ModelStorage, WidgetStorage.</w:t>
+              <w:t xml:space="preserve"> </w:t>
+            </w:r>
+            <w:proofErr w:type="spellStart"/>
+            <w:r>
+              <w:rPr>
+                <w:lang w:val="en-US"/>
+              </w:rPr>
+              <w:t>LocalStorage</w:t>
+            </w:r>
+            <w:proofErr w:type="spellEnd"/>
+            <w:r>
+              <w:rPr>
+                <w:lang w:val="en-US"/>
+              </w:rPr>
+              <w:t xml:space="preserve">, </w:t>
+            </w:r>
+            <w:proofErr w:type="spellStart"/>
+            <w:r>
+              <w:rPr>
+                <w:lang w:val="en-US"/>
+              </w:rPr>
+              <w:t>ModelStorage</w:t>
+            </w:r>
+            <w:proofErr w:type="spellEnd"/>
+            <w:r>
+              <w:rPr>
+                <w:lang w:val="en-US"/>
+              </w:rPr>
+              <w:t xml:space="preserve">, </w:t>
+            </w:r>
+            <w:proofErr w:type="spellStart"/>
+            <w:r>
+              <w:rPr>
+                <w:lang w:val="en-US"/>
+              </w:rPr>
+              <w:t>WidgetStorage</w:t>
+            </w:r>
+            <w:proofErr w:type="spellEnd"/>
+            <w:r>
+              <w:rPr>
+                <w:lang w:val="en-US"/>
+              </w:rPr>
+              <w:t>.</w:t>
             </w:r>
           </w:p>
           <w:p>
@@ -685,6 +771,7 @@
                 <w:lang w:val="en-US"/>
               </w:rPr>
             </w:pPr>
+            <w:proofErr w:type="spellStart"/>
             <w:r>
               <w:rPr>
                 <w:b/>
@@ -693,139 +780,188 @@
                 <w:szCs w:val="28"/>
                 <w:lang w:val="en-US"/>
               </w:rPr>
-              <w:t>getExternal*</w:t>
-            </w:r>
-          </w:p>
-          <w:p>
-            <w:r>
-              <w:rPr>
-                <w:lang w:val="en-US"/>
-              </w:rPr>
-              <w:t xml:space="preserve">StepsFragment </w:t>
-            </w:r>
-            <w:r>
-              <w:t>использует</w:t>
-            </w:r>
-            <w:r>
-              <w:rPr>
-                <w:lang w:val="en-US"/>
-              </w:rPr>
-              <w:t xml:space="preserve"> getExternalFilesDir(Environment.DIRECTORY_PICTURES) </w:t>
-            </w:r>
-            <w:r>
-              <w:t>в</w:t>
-            </w:r>
-            <w:r>
-              <w:rPr>
-                <w:lang w:val="en-US"/>
-              </w:rPr>
-              <w:t xml:space="preserve"> </w:t>
-            </w:r>
-            <w:r>
-              <w:t>методе</w:t>
-            </w:r>
-            <w:r>
-              <w:rPr>
-                <w:lang w:val="en-US"/>
-              </w:rPr>
-              <w:t xml:space="preserve"> share. </w:t>
-            </w:r>
-            <w:r>
-              <w:t>Исходя из контекста это сохранение чего-либо пользователем, поэтому уязвимостью не является.</w:t>
-            </w:r>
-          </w:p>
-          <w:p/>
-          <w:p>
-            <w:pPr>
+              <w:t>getExternal</w:t>
+            </w:r>
+            <w:proofErr w:type="spellEnd"/>
+            <w:r>
               <w:rPr>
                 <w:b/>
                 <w:bCs/>
                 <w:sz w:val="28"/>
                 <w:szCs w:val="28"/>
-              </w:rPr>
-            </w:pPr>
-            <w:r>
+                <w:lang w:val="en-US"/>
+              </w:rPr>
+              <w:t>*</w:t>
+            </w:r>
+          </w:p>
+          <w:p>
+            <w:proofErr w:type="spellStart"/>
+            <w:r>
+              <w:rPr>
+                <w:lang w:val="en-US"/>
+              </w:rPr>
+              <w:t>StepsFragment</w:t>
+            </w:r>
+            <w:proofErr w:type="spellEnd"/>
+            <w:r>
+              <w:rPr>
+                <w:lang w:val="en-US"/>
+              </w:rPr>
+              <w:t xml:space="preserve"> </w:t>
+            </w:r>
+            <w:r>
+              <w:t>использует</w:t>
+            </w:r>
+            <w:r>
+              <w:rPr>
+                <w:lang w:val="en-US"/>
+              </w:rPr>
+              <w:t xml:space="preserve"> </w:t>
+            </w:r>
+            <w:proofErr w:type="spellStart"/>
+            <w:proofErr w:type="gramStart"/>
+            <w:r>
+              <w:rPr>
+                <w:lang w:val="en-US"/>
+              </w:rPr>
+              <w:t>getExternalFilesDir</w:t>
+            </w:r>
+            <w:proofErr w:type="spellEnd"/>
+            <w:r>
+              <w:rPr>
+                <w:lang w:val="en-US"/>
+              </w:rPr>
+              <w:t>(</w:t>
+            </w:r>
+            <w:proofErr w:type="spellStart"/>
+            <w:proofErr w:type="gramEnd"/>
+            <w:r>
+              <w:rPr>
+                <w:lang w:val="en-US"/>
+              </w:rPr>
+              <w:t>Environment.DIRECTORY_PICTURES</w:t>
+            </w:r>
+            <w:proofErr w:type="spellEnd"/>
+            <w:r>
+              <w:rPr>
+                <w:lang w:val="en-US"/>
+              </w:rPr>
+              <w:t xml:space="preserve">) </w:t>
+            </w:r>
+            <w:r>
+              <w:t>в</w:t>
+            </w:r>
+            <w:r>
+              <w:rPr>
+                <w:lang w:val="en-US"/>
+              </w:rPr>
+              <w:t xml:space="preserve"> </w:t>
+            </w:r>
+            <w:r>
+              <w:t>методе</w:t>
+            </w:r>
+            <w:r>
+              <w:rPr>
+                <w:lang w:val="en-US"/>
+              </w:rPr>
+              <w:t xml:space="preserve"> share. </w:t>
+            </w:r>
+            <w:r>
+              <w:t>Исходя из контекста это сохранение чего-либо пользователем, поэтому уязвимостью не является.</w:t>
+            </w:r>
+          </w:p>
+          <w:p/>
+          <w:p>
+            <w:pPr>
               <w:rPr>
                 <w:b/>
                 <w:bCs/>
                 <w:sz w:val="28"/>
                 <w:szCs w:val="28"/>
               </w:rPr>
-              <w:t>getWritableDatabase</w:t>
-            </w:r>
-          </w:p>
-          <w:p>
-            <w:r>
-              <w:t>Не нашёл использований.</w:t>
-            </w:r>
-          </w:p>
-          <w:p/>
-          <w:p>
-            <w:pPr>
+            </w:pPr>
+            <w:r>
               <w:rPr>
                 <w:b/>
                 <w:bCs/>
                 <w:sz w:val="28"/>
                 <w:szCs w:val="28"/>
               </w:rPr>
-            </w:pPr>
-            <w:r>
+              <w:t>getWritableDatabase</w:t>
+            </w:r>
+          </w:p>
+          <w:p>
+            <w:r>
+              <w:t>Не нашёл использований.</w:t>
+            </w:r>
+          </w:p>
+          <w:p/>
+          <w:p>
+            <w:pPr>
               <w:rPr>
                 <w:b/>
                 <w:bCs/>
                 <w:sz w:val="28"/>
                 <w:szCs w:val="28"/>
               </w:rPr>
-              <w:t>getReadableDatabase</w:t>
-            </w:r>
-          </w:p>
-          <w:p>
-            <w:r>
-              <w:t>Не нашёл использований.</w:t>
-            </w:r>
-          </w:p>
-          <w:p/>
-          <w:p>
-            <w:pPr>
+            </w:pPr>
+            <w:r>
               <w:rPr>
                 <w:b/>
                 <w:bCs/>
                 <w:sz w:val="28"/>
                 <w:szCs w:val="28"/>
               </w:rPr>
-            </w:pPr>
-            <w:r>
+              <w:t>getReadableDatabase</w:t>
+            </w:r>
+          </w:p>
+          <w:p>
+            <w:r>
+              <w:t>Не нашёл использований.</w:t>
+            </w:r>
+          </w:p>
+          <w:p/>
+          <w:p>
+            <w:pPr>
               <w:rPr>
                 <w:b/>
                 <w:bCs/>
                 <w:sz w:val="28"/>
                 <w:szCs w:val="28"/>
               </w:rPr>
-              <w:t>getCacheDir</w:t>
-            </w:r>
-          </w:p>
-          <w:p>
-            <w:r>
-              <w:t>Не нашёл использований.</w:t>
-            </w:r>
-          </w:p>
-          <w:p/>
-          <w:p>
-            <w:pPr>
+            </w:pPr>
+            <w:r>
               <w:rPr>
                 <w:b/>
                 <w:bCs/>
                 <w:sz w:val="28"/>
                 <w:szCs w:val="28"/>
               </w:rPr>
-            </w:pPr>
-            <w:r>
+              <w:t>getCacheDir</w:t>
+            </w:r>
+          </w:p>
+          <w:p>
+            <w:r>
+              <w:t>Не нашёл использований.</w:t>
+            </w:r>
+          </w:p>
+          <w:p/>
+          <w:p>
+            <w:pPr>
               <w:rPr>
                 <w:b/>
                 <w:bCs/>
                 <w:sz w:val="28"/>
                 <w:szCs w:val="28"/>
               </w:rPr>
+            </w:pPr>
+            <w:r>
+              <w:rPr>
+                <w:b/>
+                <w:bCs/>
+                <w:sz w:val="28"/>
+                <w:szCs w:val="28"/>
+              </w:rPr>
               <w:t>getExternalCacheDirs</w:t>
             </w:r>
           </w:p>
@@ -892,8 +1028,30 @@
               <w:rPr>
                 <w:lang w:val="en-US"/>
               </w:rPr>
-              <w:t xml:space="preserve"> local.properties, gradle.properties</w:t>
-            </w:r>
+              <w:t xml:space="preserve"> </w:t>
+            </w:r>
+            <w:proofErr w:type="spellStart"/>
+            <w:r>
+              <w:rPr>
+                <w:lang w:val="en-US"/>
+              </w:rPr>
+              <w:t>local.properties</w:t>
+            </w:r>
+            <w:proofErr w:type="spellEnd"/>
+            <w:r>
+              <w:rPr>
+                <w:lang w:val="en-US"/>
+              </w:rPr>
+              <w:t xml:space="preserve">, </w:t>
+            </w:r>
+            <w:proofErr w:type="spellStart"/>
+            <w:r>
+              <w:rPr>
+                <w:lang w:val="en-US"/>
+              </w:rPr>
+              <w:t>gradle.properties</w:t>
+            </w:r>
+            <w:proofErr w:type="spellEnd"/>
           </w:p>
         </w:tc>
         <w:tc>
@@ -942,7 +1100,57 @@
               <w:rPr>
                 <w:lang w:val="en-US"/>
               </w:rPr>
-              <w:t>&lt;meta-data android:name="io.fabric.ApiKey" android:value="94284c61ee7949c560f549ff5f7b374dd7c68371"/&gt;</w:t>
+              <w:t xml:space="preserve">&lt;meta-data </w:t>
+            </w:r>
+            <w:proofErr w:type="spellStart"/>
+            <w:r>
+              <w:rPr>
+                <w:lang w:val="en-US"/>
+              </w:rPr>
+              <w:t>android:name</w:t>
+            </w:r>
+            <w:proofErr w:type="spellEnd"/>
+            <w:r>
+              <w:rPr>
+                <w:lang w:val="en-US"/>
+              </w:rPr>
+              <w:t>="</w:t>
+            </w:r>
+            <w:proofErr w:type="spellStart"/>
+            <w:proofErr w:type="gramStart"/>
+            <w:r>
+              <w:rPr>
+                <w:lang w:val="en-US"/>
+              </w:rPr>
+              <w:t>io.fabric</w:t>
+            </w:r>
+            <w:proofErr w:type="gramEnd"/>
+            <w:r>
+              <w:rPr>
+                <w:lang w:val="en-US"/>
+              </w:rPr>
+              <w:t>.ApiKey</w:t>
+            </w:r>
+            <w:proofErr w:type="spellEnd"/>
+            <w:r>
+              <w:rPr>
+                <w:lang w:val="en-US"/>
+              </w:rPr>
+              <w:t xml:space="preserve">" </w:t>
+            </w:r>
+            <w:proofErr w:type="spellStart"/>
+            <w:r>
+              <w:rPr>
+                <w:lang w:val="en-US"/>
+              </w:rPr>
+              <w:t>android:value</w:t>
+            </w:r>
+            <w:proofErr w:type="spellEnd"/>
+            <w:r>
+              <w:rPr>
+                <w:lang w:val="en-US"/>
+              </w:rPr>
+              <w:t>="94284c61ee7949c560f549ff5f7b374dd7c68371"/&gt;</w:t>
             </w:r>
           </w:p>
           <w:p>
@@ -959,12 +1167,14 @@
               </w:rPr>
               <w:t xml:space="preserve">В </w:t>
             </w:r>
+            <w:proofErr w:type="spellStart"/>
             <w:r>
               <w:rPr>
                 <w:lang w:val="en-US"/>
               </w:rPr>
               <w:t>MainActivity</w:t>
             </w:r>
+            <w:proofErr w:type="spellEnd"/>
             <w:r>
               <w:t>.</w:t>
             </w:r>
@@ -1008,11 +1218,19 @@
                 <w:lang w:val="en-US"/>
               </w:rPr>
             </w:pPr>
-            <w:r>
-              <w:rPr>
-                <w:lang w:val="en-US"/>
-              </w:rPr>
-              <w:t>MapKitFactory.setApiKey("0def7909-cf07-4c07-ad55-206c6821f5e0");</w:t>
+            <w:proofErr w:type="spellStart"/>
+            <w:r>
+              <w:rPr>
+                <w:lang w:val="en-US"/>
+              </w:rPr>
+              <w:t>MapKitFactory.setApiKey</w:t>
+            </w:r>
+            <w:proofErr w:type="spellEnd"/>
+            <w:r>
+              <w:rPr>
+                <w:lang w:val="en-US"/>
+              </w:rPr>
+              <w:t>("0def7909-cf07-4c07-ad55-206c6821f5e0");</w:t>
             </w:r>
           </w:p>
         </w:tc>
@@ -1038,12 +1256,28 @@
                 <w:lang w:val="en-US"/>
               </w:rPr>
             </w:pPr>
-            <w:r>
-              <w:rPr>
-                <w:lang w:val="en-US"/>
-              </w:rPr>
-              <w:t>файлы ресурсов</w:t>
-            </w:r>
+            <w:proofErr w:type="spellStart"/>
+            <w:r>
+              <w:rPr>
+                <w:lang w:val="en-US"/>
+              </w:rPr>
+              <w:t>файлы</w:t>
+            </w:r>
+            <w:proofErr w:type="spellEnd"/>
+            <w:r>
+              <w:rPr>
+                <w:lang w:val="en-US"/>
+              </w:rPr>
+              <w:t xml:space="preserve"> </w:t>
+            </w:r>
+            <w:proofErr w:type="spellStart"/>
+            <w:r>
+              <w:rPr>
+                <w:lang w:val="en-US"/>
+              </w:rPr>
+              <w:t>ресурсов</w:t>
+            </w:r>
+            <w:proofErr w:type="spellEnd"/>
           </w:p>
         </w:tc>
         <w:tc>
@@ -1414,7 +1648,21 @@
               <w:rPr>
                 <w:lang w:val="en-US"/>
               </w:rPr>
-              <w:t>: &lt;string name="google_maps_key"&gt;YOUR_KEY_HERE&lt;/string&gt;</w:t>
+              <w:t>: &lt;string name="</w:t>
+            </w:r>
+            <w:proofErr w:type="spellStart"/>
+            <w:r>
+              <w:rPr>
+                <w:lang w:val="en-US"/>
+              </w:rPr>
+              <w:t>google_maps_key</w:t>
+            </w:r>
+            <w:proofErr w:type="spellEnd"/>
+            <w:r>
+              <w:rPr>
+                <w:lang w:val="en-US"/>
+              </w:rPr>
+              <w:t>"&gt;YOUR_KEY_HERE&lt;/string&gt;</w:t>
             </w:r>
             <w:r>
               <w:rPr>
@@ -1434,12 +1682,14 @@
             <w:r>
               <w:t>Нашёл идентификатор сборки для Cr</w:t>
             </w:r>
+            <w:proofErr w:type="spellStart"/>
             <w:r>
               <w:rPr>
                 <w:lang w:val="en-US"/>
               </w:rPr>
               <w:t>ashlytics</w:t>
             </w:r>
+            <w:proofErr w:type="spellEnd"/>
             <w:r>
               <w:t xml:space="preserve"> (</w:t>
             </w:r>
@@ -1517,46 +1767,116 @@
               <w:rPr>
                 <w:lang w:val="en-US"/>
               </w:rPr>
-              <w:t>&lt;string name="path_password_eye"&gt;M12,4.5C7,4.5 2.73,7.61 1,12c1.73,4.39 6,7.5 11,7.5s9.27,-3.11 11,-7.5c-1.73,-4.39 -6,-7.5 -11,-7.5zM12,17c-2.76,0 -5,-2.24 -5,-5s2.24,-5 5,-5 5,2.24 5,5 -2.24,5 -5,5zM12,9c-1.66,0 -3,1.34 -3,3s1.34,3 3,3 3,-1.34 3,-3 -1.34,-3 -3,-3z&lt;/string&gt;</w:t>
-            </w:r>
-          </w:p>
-          <w:p>
-            <w:pPr>
-              <w:rPr>
-                <w:lang w:val="en-US"/>
-              </w:rPr>
-            </w:pPr>
-            <w:r>
-              <w:rPr>
-                <w:lang w:val="en-US"/>
-              </w:rPr>
-              <w:t xml:space="preserve">    &lt;string name="path_password_eye_mask_strike_through"&gt;M2,4.27 L19.73,22 L22.27,19.46 L4.54,1.73 L4.54,1 L23,1 L23,23 L1,23 L1,4.27 Z&lt;/string&gt;</w:t>
-            </w:r>
-          </w:p>
-          <w:p>
-            <w:pPr>
-              <w:rPr>
-                <w:lang w:val="en-US"/>
-              </w:rPr>
-            </w:pPr>
-            <w:r>
-              <w:rPr>
-                <w:lang w:val="en-US"/>
-              </w:rPr>
-              <w:t xml:space="preserve">    &lt;string name="path_password_eye_mask_visible"&gt;M2,4.27 L2,4.27 L4.54,1.73 L4.54,1.73 L4.54,1 L23,1 L23,23 L1,23 L1,4.27 Z&lt;/string&gt;</w:t>
-            </w:r>
-          </w:p>
-          <w:p>
-            <w:pPr>
-              <w:rPr>
-                <w:lang w:val="en-US"/>
-              </w:rPr>
-            </w:pPr>
-            <w:r>
-              <w:rPr>
-                <w:lang w:val="en-US"/>
-              </w:rPr>
-              <w:t xml:space="preserve">    &lt;string name="path_password_strike_through"&gt;M3.27,4.27 L19.74,20.74&lt;/string&gt;</w:t>
+              <w:t>&lt;string name="</w:t>
+            </w:r>
+            <w:proofErr w:type="spellStart"/>
+            <w:r>
+              <w:rPr>
+                <w:lang w:val="en-US"/>
+              </w:rPr>
+              <w:t>path_password_eye</w:t>
+            </w:r>
+            <w:proofErr w:type="spellEnd"/>
+            <w:r>
+              <w:rPr>
+                <w:lang w:val="en-US"/>
+              </w:rPr>
+              <w:t>"&gt;M12,4.5C7,4.5 2.73,7.61 1,12c1.73,4.39 6,7.5 11,7.5s9.27,-3.11 11,-7.5c-1.73,-4.39 -6,-7.5 -11,-7.5zM12,17c-2.76,0 -5,-2.24 -5,-5s2.24,-5 5,-5 5,2.24 5,5 -2.24,5 -5,5zM12,9c-1.66,0 -3,1.34 -3,3s1.34,3 3,3 3,-1.34 3,-3 -1.34,-3 -3,-3z&lt;/string&gt;</w:t>
+            </w:r>
+          </w:p>
+          <w:p>
+            <w:pPr>
+              <w:rPr>
+                <w:lang w:val="en-US"/>
+              </w:rPr>
+            </w:pPr>
+            <w:r>
+              <w:rPr>
+                <w:lang w:val="en-US"/>
+              </w:rPr>
+              <w:t xml:space="preserve">    &lt;string name="</w:t>
+            </w:r>
+            <w:proofErr w:type="spellStart"/>
+            <w:r>
+              <w:rPr>
+                <w:lang w:val="en-US"/>
+              </w:rPr>
+              <w:t>path_password_eye_mask_strike_through</w:t>
+            </w:r>
+            <w:proofErr w:type="spellEnd"/>
+            <w:r>
+              <w:rPr>
+                <w:lang w:val="en-US"/>
+              </w:rPr>
+              <w:t>"&gt;M2,4.27 L19.73,22 L22.27,19.46 L4.54,1.73 L4.54,1 L23,1 L23,23 L1,23 L1,4.27 Z&lt;/string&gt;</w:t>
+            </w:r>
+          </w:p>
+          <w:p>
+            <w:pPr>
+              <w:rPr>
+                <w:lang w:val="en-US"/>
+              </w:rPr>
+            </w:pPr>
+            <w:r>
+              <w:rPr>
+                <w:lang w:val="en-US"/>
+              </w:rPr>
+              <w:t xml:space="preserve">    &lt;string name="</w:t>
+            </w:r>
+            <w:proofErr w:type="spellStart"/>
+            <w:r>
+              <w:rPr>
+                <w:lang w:val="en-US"/>
+              </w:rPr>
+              <w:t>path_password_eye_mask_visible</w:t>
+            </w:r>
+            <w:proofErr w:type="spellEnd"/>
+            <w:r>
+              <w:rPr>
+                <w:lang w:val="en-US"/>
+              </w:rPr>
+              <w:t xml:space="preserve">"&gt;M2,4.27 L2,4.27 L4.54,1.73 </w:t>
+            </w:r>
+            <w:proofErr w:type="spellStart"/>
+            <w:r>
+              <w:rPr>
+                <w:lang w:val="en-US"/>
+              </w:rPr>
+              <w:t>L4.54,1.73</w:t>
+            </w:r>
+            <w:proofErr w:type="spellEnd"/>
+            <w:r>
+              <w:rPr>
+                <w:lang w:val="en-US"/>
+              </w:rPr>
+              <w:t xml:space="preserve"> L4.54,1 L23,1 L23,23 L1,23 L1,4.27 Z&lt;/string&gt;</w:t>
+            </w:r>
+          </w:p>
+          <w:p>
+            <w:pPr>
+              <w:rPr>
+                <w:lang w:val="en-US"/>
+              </w:rPr>
+            </w:pPr>
+            <w:r>
+              <w:rPr>
+                <w:lang w:val="en-US"/>
+              </w:rPr>
+              <w:t xml:space="preserve">    &lt;string name="</w:t>
+            </w:r>
+            <w:proofErr w:type="spellStart"/>
+            <w:r>
+              <w:rPr>
+                <w:lang w:val="en-US"/>
+              </w:rPr>
+              <w:t>path_password_strike_through</w:t>
+            </w:r>
+            <w:proofErr w:type="spellEnd"/>
+            <w:r>
+              <w:rPr>
+                <w:lang w:val="en-US"/>
+              </w:rPr>
+              <w:t>"&gt;M3.27,4.27 L19.74,20.74&lt;/string&gt;</w:t>
             </w:r>
           </w:p>
         </w:tc>
@@ -1586,11 +1906,33 @@
             <w:r>
               <w:t>Ф</w:t>
             </w:r>
-            <w:r>
-              <w:rPr>
-                <w:lang w:val="en-US"/>
-              </w:rPr>
-              <w:t>айлы отчетов (log files) STORAGE-</w:t>
+            <w:proofErr w:type="spellStart"/>
+            <w:r>
+              <w:rPr>
+                <w:lang w:val="en-US"/>
+              </w:rPr>
+              <w:t>айлы</w:t>
+            </w:r>
+            <w:proofErr w:type="spellEnd"/>
+            <w:r>
+              <w:rPr>
+                <w:lang w:val="en-US"/>
+              </w:rPr>
+              <w:t xml:space="preserve"> </w:t>
+            </w:r>
+            <w:proofErr w:type="spellStart"/>
+            <w:r>
+              <w:rPr>
+                <w:lang w:val="en-US"/>
+              </w:rPr>
+              <w:t>отчетов</w:t>
+            </w:r>
+            <w:proofErr w:type="spellEnd"/>
+            <w:r>
+              <w:rPr>
+                <w:lang w:val="en-US"/>
+              </w:rPr>
+              <w:t xml:space="preserve"> (log files) STORAGE-</w:t>
             </w:r>
             <w:r>
               <w:rPr>
@@ -1605,21 +1947,25 @@
             <w:tcW w:w="5498" w:type="dxa"/>
           </w:tcPr>
           <w:p>
+            <w:proofErr w:type="spellStart"/>
             <w:r>
               <w:rPr>
                 <w:lang w:val="en-US"/>
               </w:rPr>
               <w:t>ActionManager</w:t>
             </w:r>
+            <w:proofErr w:type="spellEnd"/>
             <w:r>
               <w:t>.</w:t>
             </w:r>
+            <w:proofErr w:type="spellStart"/>
             <w:r>
               <w:rPr>
                 <w:lang w:val="en-US"/>
               </w:rPr>
               <w:t>getData</w:t>
             </w:r>
+            <w:proofErr w:type="spellEnd"/>
             <w:r>
               <w:t xml:space="preserve"> печает в лог всё что делает. Пока не проверил, есть ли там что-то важное.</w:t>
             </w:r>
@@ -1706,12 +2052,14 @@
             <w:r>
               <w:t xml:space="preserve">Вызывает сомнение буквально пронизавшее код приложения использования </w:t>
             </w:r>
+            <w:proofErr w:type="spellStart"/>
             <w:r>
               <w:rPr>
                 <w:lang w:val="en-US"/>
               </w:rPr>
               <w:t>YandexMetrica</w:t>
             </w:r>
+            <w:proofErr w:type="spellEnd"/>
             <w:r>
               <w:t xml:space="preserve">: </w:t>
             </w:r>
@@ -1942,12 +2290,14 @@
           </w:p>
           <w:p/>
           <w:p>
+            <w:proofErr w:type="spellStart"/>
             <w:r>
               <w:rPr>
                 <w:lang w:val="en-US"/>
               </w:rPr>
               <w:t>ContentProvider</w:t>
             </w:r>
+            <w:proofErr w:type="spellEnd"/>
             <w:r>
               <w:t xml:space="preserve"> </w:t>
             </w:r>
@@ -1963,6 +2313,7 @@
                 <w:iCs/>
               </w:rPr>
             </w:pPr>
+            <w:proofErr w:type="spellStart"/>
             <w:r>
               <w:rPr>
                 <w:i/>
@@ -1971,6 +2322,7 @@
               </w:rPr>
               <w:t>BepaidFragment</w:t>
             </w:r>
+            <w:proofErr w:type="spellEnd"/>
             <w:r>
               <w:rPr>
                 <w:i/>
@@ -1996,6 +2348,7 @@
           </w:p>
           <w:p/>
           <w:p>
+            <w:proofErr w:type="gramStart"/>
             <w:r>
               <w:rPr>
                 <w:lang w:val="en-US"/>
@@ -2011,15 +2364,18 @@
               </w:rPr>
               <w:t>database</w:t>
             </w:r>
+            <w:proofErr w:type="gramEnd"/>
             <w:r>
               <w:t>.</w:t>
             </w:r>
+            <w:proofErr w:type="spellStart"/>
             <w:r>
               <w:rPr>
                 <w:lang w:val="en-US"/>
               </w:rPr>
               <w:t>sqlite</w:t>
             </w:r>
+            <w:proofErr w:type="spellEnd"/>
             <w:r>
               <w:t xml:space="preserve"> – </w:t>
             </w:r>
@@ -2195,12 +2551,14 @@
             <w:r>
               <w:t xml:space="preserve">У приложения установлено свойство </w:t>
             </w:r>
+            <w:proofErr w:type="spellStart"/>
             <w:r>
               <w:rPr>
                 <w:lang w:val="en-US"/>
               </w:rPr>
               <w:t>allowBackup</w:t>
             </w:r>
+            <w:proofErr w:type="spellEnd"/>
             <w:r>
               <w:t xml:space="preserve">. </w:t>
             </w:r>
@@ -2568,12 +2926,14 @@
             <w:r>
               <w:t xml:space="preserve">инамический анализ провести не удалось, так как </w:t>
             </w:r>
+            <w:proofErr w:type="spellStart"/>
             <w:r>
               <w:rPr>
                 <w:lang w:val="en-US"/>
               </w:rPr>
               <w:t>adb</w:t>
             </w:r>
+            <w:proofErr w:type="spellEnd"/>
             <w:r>
               <w:t xml:space="preserve"> </w:t>
             </w:r>
@@ -2673,6 +3033,7 @@
                 <w:lang w:val="en-US"/>
               </w:rPr>
             </w:pPr>
+            <w:proofErr w:type="spellStart"/>
             <w:r>
               <w:rPr>
                 <w:rFonts w:eastAsia="Times New Roman" w:cstheme="minorHAnsi"/>
@@ -2681,6 +3042,7 @@
               </w:rPr>
               <w:t>устройству</w:t>
             </w:r>
+            <w:proofErr w:type="spellEnd"/>
           </w:p>
           <w:p>
             <w:pPr>
@@ -2889,12 +3251,14 @@
               </w:rPr>
               <w:t xml:space="preserve">Нашёл создание </w:t>
             </w:r>
+            <w:proofErr w:type="spellStart"/>
             <w:r>
               <w:rPr>
                 <w:lang w:val="en-US"/>
               </w:rPr>
               <w:t>TrustManager</w:t>
             </w:r>
+            <w:proofErr w:type="spellEnd"/>
             <w:r>
               <w:rPr>
                 <w:lang w:val="be-BY"/>
@@ -2907,12 +3271,14 @@
               </w:rPr>
               <w:t xml:space="preserve">а в классе </w:t>
             </w:r>
+            <w:proofErr w:type="spellStart"/>
             <w:r>
               <w:rPr>
                 <w:lang w:val="en-US"/>
               </w:rPr>
               <w:t>WebSocketOkhttp</w:t>
             </w:r>
+            <w:proofErr w:type="spellEnd"/>
             <w:r>
               <w:t xml:space="preserve">. </w:t>
             </w:r>
@@ -2928,41 +3294,42 @@
           </w:p>
           <w:p/>
           <w:p>
-            <w:pPr>
-              <w:rPr>
-                <w:lang w:val="en-US"/>
-              </w:rPr>
-            </w:pPr>
             <w:r>
               <w:t xml:space="preserve">Нашёл замечательный метод </w:t>
             </w:r>
+            <w:proofErr w:type="spellStart"/>
             <w:r>
               <w:rPr>
                 <w:lang w:val="en-US"/>
               </w:rPr>
               <w:t>UtilNetwork</w:t>
             </w:r>
+            <w:proofErr w:type="spellEnd"/>
             <w:r>
               <w:t>#</w:t>
             </w:r>
+            <w:proofErr w:type="spellStart"/>
             <w:r>
               <w:rPr>
                 <w:lang w:val="en-US"/>
               </w:rPr>
               <w:t>getOkHttpClientForAnyRequest</w:t>
             </w:r>
+            <w:proofErr w:type="spellEnd"/>
             <w:r>
               <w:t xml:space="preserve">, </w:t>
             </w:r>
             <w:r>
               <w:t xml:space="preserve">в котором также создаётся </w:t>
             </w:r>
+            <w:proofErr w:type="spellStart"/>
             <w:r>
               <w:rPr>
                 <w:lang w:val="en-US"/>
               </w:rPr>
               <w:t>TrustManager</w:t>
             </w:r>
+            <w:proofErr w:type="spellEnd"/>
             <w:r>
               <w:t xml:space="preserve"> </w:t>
             </w:r>
@@ -2982,25 +3349,21 @@
               <w:t>.</w:t>
             </w:r>
           </w:p>
-          <w:p>
-            <w:pPr>
-              <w:rPr>
-                <w:lang w:val="en-US"/>
-              </w:rPr>
-            </w:pPr>
-          </w:p>
-          <w:p>
-            <w:pPr>
-              <w:rPr>
-                <w:lang w:val="be-BY"/>
-              </w:rPr>
-            </w:pPr>
+          <w:p/>
+          <w:p>
+            <w:pPr>
+              <w:rPr>
+                <w:lang w:val="be-BY"/>
+              </w:rPr>
+            </w:pPr>
+            <w:proofErr w:type="spellStart"/>
             <w:r>
               <w:rPr>
                 <w:lang w:val="en-US"/>
               </w:rPr>
               <w:t>HostnameVerifier</w:t>
             </w:r>
+            <w:proofErr w:type="spellEnd"/>
             <w:r>
               <w:t>’</w:t>
             </w:r>
@@ -3019,12 +3382,14 @@
             <w:r>
               <w:t xml:space="preserve">и врядли бы их использовали при учёте таких крутых </w:t>
             </w:r>
+            <w:proofErr w:type="spellStart"/>
             <w:r>
               <w:rPr>
                 <w:lang w:val="en-US"/>
               </w:rPr>
               <w:t>TrustManager</w:t>
             </w:r>
+            <w:proofErr w:type="spellEnd"/>
             <w:r>
               <w:t>’</w:t>
             </w:r>
@@ -3091,11 +3456,6 @@
             <w:tcW w:w="5498" w:type="dxa"/>
           </w:tcPr>
           <w:p>
-            <w:pPr>
-              <w:rPr>
-                <w:lang w:val="en-US"/>
-              </w:rPr>
-            </w:pPr>
             <w:r>
               <w:t xml:space="preserve">Не нашёл ресурсов с расширением </w:t>
             </w:r>
@@ -3112,34 +3472,341 @@
               <w:t xml:space="preserve"> Использования</w:t>
             </w:r>
             <w:r>
-              <w:rPr>
-                <w:lang w:val="en-US"/>
-              </w:rPr>
-              <w:t xml:space="preserve"> </w:t>
-            </w:r>
-            <w:r>
-              <w:rPr>
-                <w:lang w:val="en-US"/>
-              </w:rPr>
-              <w:t>Network Security Configuration</w:t>
-            </w:r>
-            <w:r>
-              <w:rPr>
-                <w:lang w:val="en-US"/>
-              </w:rPr>
+              <w:t xml:space="preserve"> </w:t>
+            </w:r>
+            <w:r>
+              <w:rPr>
+                <w:lang w:val="en-US"/>
+              </w:rPr>
+              <w:t>Network</w:t>
+            </w:r>
+            <w:r>
+              <w:t xml:space="preserve"> </w:t>
+            </w:r>
+            <w:r>
+              <w:rPr>
+                <w:lang w:val="en-US"/>
+              </w:rPr>
+              <w:t>Security</w:t>
+            </w:r>
+            <w:r>
+              <w:t xml:space="preserve"> </w:t>
+            </w:r>
+            <w:r>
+              <w:rPr>
+                <w:lang w:val="en-US"/>
+              </w:rPr>
+              <w:t>Configuration</w:t>
+            </w:r>
+            <w:r>
               <w:t xml:space="preserve"> </w:t>
             </w:r>
             <w:r>
               <w:t>не</w:t>
             </w:r>
             <w:r>
-              <w:rPr>
-                <w:lang w:val="en-US"/>
-              </w:rPr>
               <w:t xml:space="preserve"> </w:t>
             </w:r>
             <w:r>
               <w:t>обнаружил.</w:t>
+            </w:r>
+            <w:r>
+              <w:t xml:space="preserve"> </w:t>
+            </w:r>
+            <w:r>
+              <w:t>Отсутствует</w:t>
+            </w:r>
+            <w:r>
+              <w:t xml:space="preserve"> </w:t>
+            </w:r>
+            <w:r>
+              <w:t>файл</w:t>
+            </w:r>
+            <w:r>
+              <w:t xml:space="preserve"> </w:t>
+            </w:r>
+            <w:r>
+              <w:rPr>
+                <w:lang w:val="en-US"/>
+              </w:rPr>
+              <w:t>res</w:t>
+            </w:r>
+            <w:r>
+              <w:t>/</w:t>
+            </w:r>
+            <w:r>
+              <w:rPr>
+                <w:lang w:val="en-US"/>
+              </w:rPr>
+              <w:t>xml</w:t>
+            </w:r>
+            <w:r>
+              <w:t>/</w:t>
+            </w:r>
+            <w:r>
+              <w:rPr>
+                <w:lang w:val="en-US"/>
+              </w:rPr>
+              <w:t>network</w:t>
+            </w:r>
+            <w:r>
+              <w:t>_</w:t>
+            </w:r>
+            <w:r>
+              <w:rPr>
+                <w:lang w:val="en-US"/>
+              </w:rPr>
+              <w:t>security</w:t>
+            </w:r>
+            <w:r>
+              <w:t>_</w:t>
+            </w:r>
+            <w:r>
+              <w:rPr>
+                <w:lang w:val="en-US"/>
+              </w:rPr>
+              <w:t>config</w:t>
+            </w:r>
+            <w:r>
+              <w:t>.</w:t>
+            </w:r>
+            <w:r>
+              <w:rPr>
+                <w:lang w:val="en-US"/>
+              </w:rPr>
+              <w:t>xml</w:t>
+            </w:r>
+            <w:r>
+              <w:t>.</w:t>
+            </w:r>
+          </w:p>
+        </w:tc>
+      </w:tr>
+      <w:tr>
+        <w:tc>
+          <w:tcPr>
+            <w:tcW w:w="662" w:type="dxa"/>
+          </w:tcPr>
+          <w:p>
+            <w:pPr>
+              <w:rPr>
+                <w:lang w:val="en-US"/>
+              </w:rPr>
+            </w:pPr>
+            <w:r>
+              <w:rPr>
+                <w:lang w:val="en-US"/>
+              </w:rPr>
+              <w:t>2.3</w:t>
+            </w:r>
+          </w:p>
+        </w:tc>
+        <w:tc>
+          <w:tcPr>
+            <w:tcW w:w="3149" w:type="dxa"/>
+          </w:tcPr>
+          <w:p>
+            <w:pPr>
+              <w:shd w:val="clear" w:color="auto" w:fill="FFFFFF"/>
+              <w:rPr>
+                <w:rFonts w:eastAsia="Times New Roman" w:cstheme="minorHAnsi"/>
+                <w:color w:val="000000"/>
+              </w:rPr>
+            </w:pPr>
+            <w:r>
+              <w:rPr>
+                <w:rFonts w:eastAsia="Times New Roman" w:cstheme="minorHAnsi"/>
+                <w:color w:val="000000"/>
+              </w:rPr>
+              <w:t>Наличие дополнительного канала связи</w:t>
+            </w:r>
+            <w:r>
+              <w:rPr>
+                <w:rFonts w:eastAsia="Times New Roman" w:cstheme="minorHAnsi"/>
+                <w:color w:val="000000"/>
+              </w:rPr>
+              <w:t xml:space="preserve"> </w:t>
+            </w:r>
+            <w:r>
+              <w:rPr>
+                <w:rFonts w:eastAsia="Times New Roman" w:cstheme="minorHAnsi"/>
+                <w:color w:val="000000"/>
+              </w:rPr>
+              <w:t>NETWORK</w:t>
+            </w:r>
+            <w:r>
+              <w:rPr>
+                <w:rFonts w:eastAsia="Times New Roman" w:cstheme="minorHAnsi"/>
+                <w:color w:val="000000"/>
+              </w:rPr>
+              <w:noBreakHyphen/>
+              <w:t>5</w:t>
+            </w:r>
+          </w:p>
+        </w:tc>
+        <w:tc>
+          <w:tcPr>
+            <w:tcW w:w="5498" w:type="dxa"/>
+          </w:tcPr>
+          <w:p>
+            <w:pPr>
+              <w:rPr>
+                <w:lang w:val="be-BY"/>
+              </w:rPr>
+            </w:pPr>
+            <w:r>
+              <w:rPr>
+                <w:lang w:val="be-BY"/>
+              </w:rPr>
+              <w:t>Я хотел проверить работу системы восстановления аккаунта, для чего вышел из своего аккаунта и при входе нажал кнопку “не помню пароль”</w:t>
+            </w:r>
+            <w:r>
+              <w:rPr>
+                <w:lang w:val="be-BY"/>
+              </w:rPr>
+              <w:t>. В результате меня перебросило на форму регистрации, где я ввёл свой номер и другой пароль. При попытке зарегистрироваться таким образом приложение выбрасывало ошибку (было бы ещё хуже, если бы такая смена пароля прокатила). Другого способа восстановления аккаунта я так и не нашёл, похоже это какая-то экзотическая фича конкретно в используемой версии приложения.</w:t>
+            </w:r>
+          </w:p>
+        </w:tc>
+      </w:tr>
+      <w:tr>
+        <w:tc>
+          <w:tcPr>
+            <w:tcW w:w="662" w:type="dxa"/>
+          </w:tcPr>
+          <w:p>
+            <w:r>
+              <w:t>2.4</w:t>
+            </w:r>
+          </w:p>
+        </w:tc>
+        <w:tc>
+          <w:tcPr>
+            <w:tcW w:w="3149" w:type="dxa"/>
+          </w:tcPr>
+          <w:p>
+            <w:pPr>
+              <w:shd w:val="clear" w:color="auto" w:fill="FFFFFF"/>
+              <w:rPr>
+                <w:rFonts w:eastAsia="Times New Roman" w:cstheme="minorHAnsi"/>
+                <w:color w:val="000000"/>
+              </w:rPr>
+            </w:pPr>
+            <w:r>
+              <w:rPr>
+                <w:rFonts w:eastAsia="Times New Roman" w:cstheme="minorHAnsi"/>
+                <w:color w:val="000000"/>
+              </w:rPr>
+              <w:t xml:space="preserve">Security Provider </w:t>
+            </w:r>
+            <w:r>
+              <w:rPr>
+                <w:rFonts w:eastAsia="Times New Roman" w:cstheme="minorHAnsi"/>
+                <w:color w:val="000000"/>
+              </w:rPr>
+              <w:br/>
+              <w:t>NETWORK</w:t>
+            </w:r>
+            <w:r>
+              <w:rPr>
+                <w:rFonts w:eastAsia="Times New Roman" w:cstheme="minorHAnsi"/>
+                <w:color w:val="000000"/>
+              </w:rPr>
+              <w:noBreakHyphen/>
+              <w:t>6</w:t>
+            </w:r>
+          </w:p>
+        </w:tc>
+        <w:tc>
+          <w:tcPr>
+            <w:tcW w:w="5498" w:type="dxa"/>
+          </w:tcPr>
+          <w:p>
+            <w:r>
+              <w:t xml:space="preserve">Файлы сборки у меня не получилось достать, но по найденным </w:t>
+            </w:r>
+            <w:r>
+              <w:rPr>
+                <w:lang w:val="en-US"/>
+              </w:rPr>
+              <w:t>properties</w:t>
+            </w:r>
+            <w:r>
+              <w:t xml:space="preserve"> </w:t>
+            </w:r>
+            <w:r>
+              <w:rPr>
+                <w:lang w:val="be-BY"/>
+              </w:rPr>
+              <w:t>в</w:t>
+            </w:r>
+            <w:r>
+              <w:t xml:space="preserve">идно, что </w:t>
+            </w:r>
+            <w:r>
+              <w:rPr>
+                <w:lang w:val="en-US"/>
+              </w:rPr>
+              <w:t>google</w:t>
+            </w:r>
+            <w:r>
+              <w:t xml:space="preserve"> </w:t>
+            </w:r>
+            <w:r>
+              <w:rPr>
+                <w:lang w:val="en-US"/>
+              </w:rPr>
+              <w:t>play</w:t>
+            </w:r>
+            <w:r>
+              <w:t xml:space="preserve"> </w:t>
+            </w:r>
+            <w:r>
+              <w:rPr>
+                <w:lang w:val="en-US"/>
+              </w:rPr>
+              <w:t>services</w:t>
+            </w:r>
+            <w:r>
+              <w:t xml:space="preserve"> </w:t>
+            </w:r>
+            <w:r>
+              <w:t>использу</w:t>
+            </w:r>
+            <w:r>
+              <w:t>ю</w:t>
+            </w:r>
+            <w:r>
+              <w:t>тся.</w:t>
+            </w:r>
+          </w:p>
+          <w:p/>
+          <w:p>
+            <w:r>
+              <w:t xml:space="preserve">Использования </w:t>
+            </w:r>
+            <w:proofErr w:type="spellStart"/>
+            <w:r>
+              <w:rPr>
+                <w:lang w:val="en-US"/>
+              </w:rPr>
+              <w:t>ProviderInstaller</w:t>
+            </w:r>
+            <w:proofErr w:type="spellEnd"/>
+            <w:r>
+              <w:t xml:space="preserve"> </w:t>
+            </w:r>
+            <w:r>
+              <w:rPr>
+                <w:lang w:val="be-BY"/>
+              </w:rPr>
+              <w:t>в коде самого пр</w:t>
+            </w:r>
+            <w:r>
+              <w:t xml:space="preserve">иложения не нашёл, но не исключаю возможности использования его </w:t>
+            </w:r>
+            <w:r>
+              <w:t>в подключенных приложением библиотеках, которые не получилось нормально расшифровать из-за обфускации.</w:t>
             </w:r>
           </w:p>
         </w:tc>

</xml_diff>

<commit_message>
AUTH-4, AUTH-5, AUTH-6, AUTH-8.
</commit_message>
<xml_diff>
--- a/Отчет о тестировании требований безопасности.docx
+++ b/Отчет о тестировании требований безопасности.docx
@@ -415,21 +415,7 @@
               <w:rPr>
                 <w:lang w:val="en-US"/>
               </w:rPr>
-              <w:t xml:space="preserve"> </w:t>
-            </w:r>
-            <w:proofErr w:type="spellStart"/>
-            <w:r>
-              <w:rPr>
-                <w:lang w:val="en-US"/>
-              </w:rPr>
-              <w:t>SharedPreferences</w:t>
-            </w:r>
-            <w:proofErr w:type="spellEnd"/>
-            <w:r>
-              <w:rPr>
-                <w:lang w:val="en-US"/>
-              </w:rPr>
-              <w:t xml:space="preserve"> </w:t>
+              <w:t xml:space="preserve"> SharedPreferences </w:t>
             </w:r>
             <w:r>
               <w:t>открываются</w:t>
@@ -489,14 +475,12 @@
                 <w:lang w:val="en-US"/>
               </w:rPr>
             </w:pPr>
-            <w:proofErr w:type="spellStart"/>
             <w:r>
               <w:rPr>
                 <w:lang w:val="en-US"/>
               </w:rPr>
               <w:t>FileOutPutStream</w:t>
             </w:r>
-            <w:proofErr w:type="spellEnd"/>
             <w:r>
               <w:rPr>
                 <w:lang w:val="en-US"/>
@@ -510,35 +494,25 @@
                 <w:lang w:val="en-US"/>
               </w:rPr>
             </w:pPr>
-            <w:proofErr w:type="spellStart"/>
-            <w:r>
-              <w:rPr>
-                <w:lang w:val="en-US"/>
-              </w:rPr>
-              <w:t>getExternal</w:t>
-            </w:r>
-            <w:proofErr w:type="spellEnd"/>
-            <w:r>
-              <w:rPr>
-                <w:lang w:val="en-US"/>
-              </w:rPr>
-              <w:t xml:space="preserve"> *;</w:t>
-            </w:r>
-          </w:p>
-          <w:p>
-            <w:pPr>
-              <w:rPr>
-                <w:lang w:val="en-US"/>
-              </w:rPr>
-            </w:pPr>
-            <w:proofErr w:type="spellStart"/>
+            <w:r>
+              <w:rPr>
+                <w:lang w:val="en-US"/>
+              </w:rPr>
+              <w:t>getExternal *;</w:t>
+            </w:r>
+          </w:p>
+          <w:p>
+            <w:pPr>
+              <w:rPr>
+                <w:lang w:val="en-US"/>
+              </w:rPr>
+            </w:pPr>
             <w:r>
               <w:rPr>
                 <w:lang w:val="en-US"/>
               </w:rPr>
               <w:t>getWritableDatabase</w:t>
             </w:r>
-            <w:proofErr w:type="spellEnd"/>
             <w:r>
               <w:rPr>
                 <w:lang w:val="en-US"/>
@@ -552,40 +526,24 @@
                 <w:lang w:val="en-US"/>
               </w:rPr>
             </w:pPr>
-            <w:proofErr w:type="spellStart"/>
-            <w:r>
-              <w:rPr>
-                <w:lang w:val="en-US"/>
-              </w:rPr>
-              <w:t>getReadableDatabase</w:t>
-            </w:r>
-            <w:proofErr w:type="spellEnd"/>
-            <w:r>
-              <w:rPr>
-                <w:lang w:val="en-US"/>
-              </w:rPr>
-              <w:t>;</w:t>
-            </w:r>
-          </w:p>
-          <w:p>
-            <w:pPr>
-              <w:rPr>
-                <w:lang w:val="en-US"/>
-              </w:rPr>
-            </w:pPr>
-            <w:proofErr w:type="spellStart"/>
-            <w:r>
-              <w:rPr>
-                <w:lang w:val="en-US"/>
-              </w:rPr>
-              <w:t>getCacheDir</w:t>
-            </w:r>
-            <w:proofErr w:type="spellEnd"/>
-            <w:r>
-              <w:rPr>
-                <w:lang w:val="en-US"/>
-              </w:rPr>
-              <w:t>;</w:t>
+            <w:r>
+              <w:rPr>
+                <w:lang w:val="en-US"/>
+              </w:rPr>
+              <w:t>getReadableDatabase;</w:t>
+            </w:r>
+          </w:p>
+          <w:p>
+            <w:pPr>
+              <w:rPr>
+                <w:lang w:val="en-US"/>
+              </w:rPr>
+            </w:pPr>
+            <w:r>
+              <w:rPr>
+                <w:lang w:val="en-US"/>
+              </w:rPr>
+              <w:t>getCacheDir;</w:t>
             </w:r>
           </w:p>
           <w:p>
@@ -611,7 +569,6 @@
                 <w:lang w:val="en-US"/>
               </w:rPr>
             </w:pPr>
-            <w:proofErr w:type="spellStart"/>
             <w:r>
               <w:rPr>
                 <w:b/>
@@ -622,7 +579,6 @@
               </w:rPr>
               <w:t>SharedPreferences</w:t>
             </w:r>
-            <w:proofErr w:type="spellEnd"/>
           </w:p>
           <w:p>
             <w:pPr>
@@ -646,49 +602,7 @@
               <w:rPr>
                 <w:lang w:val="en-US"/>
               </w:rPr>
-              <w:t xml:space="preserve"> </w:t>
-            </w:r>
-            <w:proofErr w:type="spellStart"/>
-            <w:r>
-              <w:rPr>
-                <w:lang w:val="en-US"/>
-              </w:rPr>
-              <w:t>LocalStorage</w:t>
-            </w:r>
-            <w:proofErr w:type="spellEnd"/>
-            <w:r>
-              <w:rPr>
-                <w:lang w:val="en-US"/>
-              </w:rPr>
-              <w:t xml:space="preserve">, </w:t>
-            </w:r>
-            <w:proofErr w:type="spellStart"/>
-            <w:r>
-              <w:rPr>
-                <w:lang w:val="en-US"/>
-              </w:rPr>
-              <w:t>ModelStorage</w:t>
-            </w:r>
-            <w:proofErr w:type="spellEnd"/>
-            <w:r>
-              <w:rPr>
-                <w:lang w:val="en-US"/>
-              </w:rPr>
-              <w:t xml:space="preserve">, </w:t>
-            </w:r>
-            <w:proofErr w:type="spellStart"/>
-            <w:r>
-              <w:rPr>
-                <w:lang w:val="en-US"/>
-              </w:rPr>
-              <w:t>WidgetStorage</w:t>
-            </w:r>
-            <w:proofErr w:type="spellEnd"/>
-            <w:r>
-              <w:rPr>
-                <w:lang w:val="en-US"/>
-              </w:rPr>
-              <w:t>.</w:t>
+              <w:t xml:space="preserve"> LocalStorage, ModelStorage, WidgetStorage.</w:t>
             </w:r>
           </w:p>
           <w:p>
@@ -771,7 +685,6 @@
                 <w:lang w:val="en-US"/>
               </w:rPr>
             </w:pPr>
-            <w:proofErr w:type="spellStart"/>
             <w:r>
               <w:rPr>
                 <w:b/>
@@ -780,188 +693,139 @@
                 <w:szCs w:val="28"/>
                 <w:lang w:val="en-US"/>
               </w:rPr>
-              <w:t>getExternal</w:t>
-            </w:r>
-            <w:proofErr w:type="spellEnd"/>
-            <w:r>
+              <w:t>getExternal*</w:t>
+            </w:r>
+          </w:p>
+          <w:p>
+            <w:r>
+              <w:rPr>
+                <w:lang w:val="en-US"/>
+              </w:rPr>
+              <w:t xml:space="preserve">StepsFragment </w:t>
+            </w:r>
+            <w:r>
+              <w:t>использует</w:t>
+            </w:r>
+            <w:r>
+              <w:rPr>
+                <w:lang w:val="en-US"/>
+              </w:rPr>
+              <w:t xml:space="preserve"> getExternalFilesDir(Environment.DIRECTORY_PICTURES) </w:t>
+            </w:r>
+            <w:r>
+              <w:t>в</w:t>
+            </w:r>
+            <w:r>
+              <w:rPr>
+                <w:lang w:val="en-US"/>
+              </w:rPr>
+              <w:t xml:space="preserve"> </w:t>
+            </w:r>
+            <w:r>
+              <w:t>методе</w:t>
+            </w:r>
+            <w:r>
+              <w:rPr>
+                <w:lang w:val="en-US"/>
+              </w:rPr>
+              <w:t xml:space="preserve"> share. </w:t>
+            </w:r>
+            <w:r>
+              <w:t>Исходя из контекста это сохранение чего-либо пользователем, поэтому уязвимостью не является.</w:t>
+            </w:r>
+          </w:p>
+          <w:p/>
+          <w:p>
+            <w:pPr>
               <w:rPr>
                 <w:b/>
                 <w:bCs/>
                 <w:sz w:val="28"/>
                 <w:szCs w:val="28"/>
-                <w:lang w:val="en-US"/>
-              </w:rPr>
-              <w:t>*</w:t>
-            </w:r>
-          </w:p>
-          <w:p>
-            <w:proofErr w:type="spellStart"/>
-            <w:r>
-              <w:rPr>
-                <w:lang w:val="en-US"/>
-              </w:rPr>
-              <w:t>StepsFragment</w:t>
-            </w:r>
-            <w:proofErr w:type="spellEnd"/>
-            <w:r>
-              <w:rPr>
-                <w:lang w:val="en-US"/>
-              </w:rPr>
-              <w:t xml:space="preserve"> </w:t>
-            </w:r>
-            <w:r>
-              <w:t>использует</w:t>
-            </w:r>
-            <w:r>
-              <w:rPr>
-                <w:lang w:val="en-US"/>
-              </w:rPr>
-              <w:t xml:space="preserve"> </w:t>
-            </w:r>
-            <w:proofErr w:type="spellStart"/>
-            <w:proofErr w:type="gramStart"/>
-            <w:r>
-              <w:rPr>
-                <w:lang w:val="en-US"/>
-              </w:rPr>
-              <w:t>getExternalFilesDir</w:t>
-            </w:r>
-            <w:proofErr w:type="spellEnd"/>
-            <w:r>
-              <w:rPr>
-                <w:lang w:val="en-US"/>
-              </w:rPr>
-              <w:t>(</w:t>
-            </w:r>
-            <w:proofErr w:type="spellStart"/>
-            <w:proofErr w:type="gramEnd"/>
-            <w:r>
-              <w:rPr>
-                <w:lang w:val="en-US"/>
-              </w:rPr>
-              <w:t>Environment.DIRECTORY_PICTURES</w:t>
-            </w:r>
-            <w:proofErr w:type="spellEnd"/>
-            <w:r>
-              <w:rPr>
-                <w:lang w:val="en-US"/>
-              </w:rPr>
-              <w:t xml:space="preserve">) </w:t>
-            </w:r>
-            <w:r>
-              <w:t>в</w:t>
-            </w:r>
-            <w:r>
-              <w:rPr>
-                <w:lang w:val="en-US"/>
-              </w:rPr>
-              <w:t xml:space="preserve"> </w:t>
-            </w:r>
-            <w:r>
-              <w:t>методе</w:t>
-            </w:r>
-            <w:r>
-              <w:rPr>
-                <w:lang w:val="en-US"/>
-              </w:rPr>
-              <w:t xml:space="preserve"> share. </w:t>
-            </w:r>
-            <w:r>
-              <w:t>Исходя из контекста это сохранение чего-либо пользователем, поэтому уязвимостью не является.</w:t>
-            </w:r>
-          </w:p>
-          <w:p/>
-          <w:p>
-            <w:pPr>
+              </w:rPr>
+            </w:pPr>
+            <w:r>
               <w:rPr>
                 <w:b/>
                 <w:bCs/>
                 <w:sz w:val="28"/>
                 <w:szCs w:val="28"/>
               </w:rPr>
-            </w:pPr>
-            <w:r>
+              <w:t>getWritableDatabase</w:t>
+            </w:r>
+          </w:p>
+          <w:p>
+            <w:r>
+              <w:t>Не нашёл использований.</w:t>
+            </w:r>
+          </w:p>
+          <w:p/>
+          <w:p>
+            <w:pPr>
               <w:rPr>
                 <w:b/>
                 <w:bCs/>
                 <w:sz w:val="28"/>
                 <w:szCs w:val="28"/>
               </w:rPr>
-              <w:t>getWritableDatabase</w:t>
-            </w:r>
-          </w:p>
-          <w:p>
-            <w:r>
-              <w:t>Не нашёл использований.</w:t>
-            </w:r>
-          </w:p>
-          <w:p/>
-          <w:p>
-            <w:pPr>
+            </w:pPr>
+            <w:r>
               <w:rPr>
                 <w:b/>
                 <w:bCs/>
                 <w:sz w:val="28"/>
                 <w:szCs w:val="28"/>
               </w:rPr>
-            </w:pPr>
-            <w:r>
+              <w:t>getReadableDatabase</w:t>
+            </w:r>
+          </w:p>
+          <w:p>
+            <w:r>
+              <w:t>Не нашёл использований.</w:t>
+            </w:r>
+          </w:p>
+          <w:p/>
+          <w:p>
+            <w:pPr>
               <w:rPr>
                 <w:b/>
                 <w:bCs/>
                 <w:sz w:val="28"/>
                 <w:szCs w:val="28"/>
               </w:rPr>
-              <w:t>getReadableDatabase</w:t>
-            </w:r>
-          </w:p>
-          <w:p>
-            <w:r>
-              <w:t>Не нашёл использований.</w:t>
-            </w:r>
-          </w:p>
-          <w:p/>
-          <w:p>
-            <w:pPr>
+            </w:pPr>
+            <w:r>
               <w:rPr>
                 <w:b/>
                 <w:bCs/>
                 <w:sz w:val="28"/>
                 <w:szCs w:val="28"/>
               </w:rPr>
-            </w:pPr>
-            <w:r>
+              <w:t>getCacheDir</w:t>
+            </w:r>
+          </w:p>
+          <w:p>
+            <w:r>
+              <w:t>Не нашёл использований.</w:t>
+            </w:r>
+          </w:p>
+          <w:p/>
+          <w:p>
+            <w:pPr>
               <w:rPr>
                 <w:b/>
                 <w:bCs/>
                 <w:sz w:val="28"/>
                 <w:szCs w:val="28"/>
               </w:rPr>
-              <w:t>getCacheDir</w:t>
-            </w:r>
-          </w:p>
-          <w:p>
-            <w:r>
-              <w:t>Не нашёл использований.</w:t>
-            </w:r>
-          </w:p>
-          <w:p/>
-          <w:p>
-            <w:pPr>
+            </w:pPr>
+            <w:r>
               <w:rPr>
                 <w:b/>
                 <w:bCs/>
                 <w:sz w:val="28"/>
                 <w:szCs w:val="28"/>
               </w:rPr>
-            </w:pPr>
-            <w:r>
-              <w:rPr>
-                <w:b/>
-                <w:bCs/>
-                <w:sz w:val="28"/>
-                <w:szCs w:val="28"/>
-              </w:rPr>
               <w:t>getExternalCacheDirs</w:t>
             </w:r>
           </w:p>
@@ -1028,30 +892,8 @@
               <w:rPr>
                 <w:lang w:val="en-US"/>
               </w:rPr>
-              <w:t xml:space="preserve"> </w:t>
-            </w:r>
-            <w:proofErr w:type="spellStart"/>
-            <w:r>
-              <w:rPr>
-                <w:lang w:val="en-US"/>
-              </w:rPr>
-              <w:t>local.properties</w:t>
-            </w:r>
-            <w:proofErr w:type="spellEnd"/>
-            <w:r>
-              <w:rPr>
-                <w:lang w:val="en-US"/>
-              </w:rPr>
-              <w:t xml:space="preserve">, </w:t>
-            </w:r>
-            <w:proofErr w:type="spellStart"/>
-            <w:r>
-              <w:rPr>
-                <w:lang w:val="en-US"/>
-              </w:rPr>
-              <w:t>gradle.properties</w:t>
-            </w:r>
-            <w:proofErr w:type="spellEnd"/>
+              <w:t xml:space="preserve"> local.properties, gradle.properties</w:t>
+            </w:r>
           </w:p>
         </w:tc>
         <w:tc>
@@ -1100,57 +942,7 @@
               <w:rPr>
                 <w:lang w:val="en-US"/>
               </w:rPr>
-              <w:t xml:space="preserve">&lt;meta-data </w:t>
-            </w:r>
-            <w:proofErr w:type="spellStart"/>
-            <w:r>
-              <w:rPr>
-                <w:lang w:val="en-US"/>
-              </w:rPr>
-              <w:t>android:name</w:t>
-            </w:r>
-            <w:proofErr w:type="spellEnd"/>
-            <w:r>
-              <w:rPr>
-                <w:lang w:val="en-US"/>
-              </w:rPr>
-              <w:t>="</w:t>
-            </w:r>
-            <w:proofErr w:type="spellStart"/>
-            <w:proofErr w:type="gramStart"/>
-            <w:r>
-              <w:rPr>
-                <w:lang w:val="en-US"/>
-              </w:rPr>
-              <w:t>io.fabric</w:t>
-            </w:r>
-            <w:proofErr w:type="gramEnd"/>
-            <w:r>
-              <w:rPr>
-                <w:lang w:val="en-US"/>
-              </w:rPr>
-              <w:t>.ApiKey</w:t>
-            </w:r>
-            <w:proofErr w:type="spellEnd"/>
-            <w:r>
-              <w:rPr>
-                <w:lang w:val="en-US"/>
-              </w:rPr>
-              <w:t xml:space="preserve">" </w:t>
-            </w:r>
-            <w:proofErr w:type="spellStart"/>
-            <w:r>
-              <w:rPr>
-                <w:lang w:val="en-US"/>
-              </w:rPr>
-              <w:t>android:value</w:t>
-            </w:r>
-            <w:proofErr w:type="spellEnd"/>
-            <w:r>
-              <w:rPr>
-                <w:lang w:val="en-US"/>
-              </w:rPr>
-              <w:t>="94284c61ee7949c560f549ff5f7b374dd7c68371"/&gt;</w:t>
+              <w:t>&lt;meta-data android:name="io.fabric.ApiKey" android:value="94284c61ee7949c560f549ff5f7b374dd7c68371"/&gt;</w:t>
             </w:r>
           </w:p>
           <w:p>
@@ -1167,14 +959,12 @@
               </w:rPr>
               <w:t xml:space="preserve">В </w:t>
             </w:r>
-            <w:proofErr w:type="spellStart"/>
             <w:r>
               <w:rPr>
                 <w:lang w:val="en-US"/>
               </w:rPr>
               <w:t>MainActivity</w:t>
             </w:r>
-            <w:proofErr w:type="spellEnd"/>
             <w:r>
               <w:t>.</w:t>
             </w:r>
@@ -1218,19 +1008,11 @@
                 <w:lang w:val="en-US"/>
               </w:rPr>
             </w:pPr>
-            <w:proofErr w:type="spellStart"/>
-            <w:r>
-              <w:rPr>
-                <w:lang w:val="en-US"/>
-              </w:rPr>
-              <w:t>MapKitFactory.setApiKey</w:t>
-            </w:r>
-            <w:proofErr w:type="spellEnd"/>
-            <w:r>
-              <w:rPr>
-                <w:lang w:val="en-US"/>
-              </w:rPr>
-              <w:t>("0def7909-cf07-4c07-ad55-206c6821f5e0");</w:t>
+            <w:r>
+              <w:rPr>
+                <w:lang w:val="en-US"/>
+              </w:rPr>
+              <w:t>MapKitFactory.setApiKey("0def7909-cf07-4c07-ad55-206c6821f5e0");</w:t>
             </w:r>
           </w:p>
         </w:tc>
@@ -1256,28 +1038,12 @@
                 <w:lang w:val="en-US"/>
               </w:rPr>
             </w:pPr>
-            <w:proofErr w:type="spellStart"/>
-            <w:r>
-              <w:rPr>
-                <w:lang w:val="en-US"/>
-              </w:rPr>
-              <w:t>файлы</w:t>
-            </w:r>
-            <w:proofErr w:type="spellEnd"/>
-            <w:r>
-              <w:rPr>
-                <w:lang w:val="en-US"/>
-              </w:rPr>
-              <w:t xml:space="preserve"> </w:t>
-            </w:r>
-            <w:proofErr w:type="spellStart"/>
-            <w:r>
-              <w:rPr>
-                <w:lang w:val="en-US"/>
-              </w:rPr>
-              <w:t>ресурсов</w:t>
-            </w:r>
-            <w:proofErr w:type="spellEnd"/>
+            <w:r>
+              <w:rPr>
+                <w:lang w:val="en-US"/>
+              </w:rPr>
+              <w:t>файлы ресурсов</w:t>
+            </w:r>
           </w:p>
         </w:tc>
         <w:tc>
@@ -1648,21 +1414,7 @@
               <w:rPr>
                 <w:lang w:val="en-US"/>
               </w:rPr>
-              <w:t>: &lt;string name="</w:t>
-            </w:r>
-            <w:proofErr w:type="spellStart"/>
-            <w:r>
-              <w:rPr>
-                <w:lang w:val="en-US"/>
-              </w:rPr>
-              <w:t>google_maps_key</w:t>
-            </w:r>
-            <w:proofErr w:type="spellEnd"/>
-            <w:r>
-              <w:rPr>
-                <w:lang w:val="en-US"/>
-              </w:rPr>
-              <w:t>"&gt;YOUR_KEY_HERE&lt;/string&gt;</w:t>
+              <w:t>: &lt;string name="google_maps_key"&gt;YOUR_KEY_HERE&lt;/string&gt;</w:t>
             </w:r>
             <w:r>
               <w:rPr>
@@ -1682,14 +1434,12 @@
             <w:r>
               <w:t>Нашёл идентификатор сборки для Cr</w:t>
             </w:r>
-            <w:proofErr w:type="spellStart"/>
             <w:r>
               <w:rPr>
                 <w:lang w:val="en-US"/>
               </w:rPr>
               <w:t>ashlytics</w:t>
             </w:r>
-            <w:proofErr w:type="spellEnd"/>
             <w:r>
               <w:t xml:space="preserve"> (</w:t>
             </w:r>
@@ -1767,116 +1517,46 @@
               <w:rPr>
                 <w:lang w:val="en-US"/>
               </w:rPr>
-              <w:t>&lt;string name="</w:t>
-            </w:r>
-            <w:proofErr w:type="spellStart"/>
-            <w:r>
-              <w:rPr>
-                <w:lang w:val="en-US"/>
-              </w:rPr>
-              <w:t>path_password_eye</w:t>
-            </w:r>
-            <w:proofErr w:type="spellEnd"/>
-            <w:r>
-              <w:rPr>
-                <w:lang w:val="en-US"/>
-              </w:rPr>
-              <w:t>"&gt;M12,4.5C7,4.5 2.73,7.61 1,12c1.73,4.39 6,7.5 11,7.5s9.27,-3.11 11,-7.5c-1.73,-4.39 -6,-7.5 -11,-7.5zM12,17c-2.76,0 -5,-2.24 -5,-5s2.24,-5 5,-5 5,2.24 5,5 -2.24,5 -5,5zM12,9c-1.66,0 -3,1.34 -3,3s1.34,3 3,3 3,-1.34 3,-3 -1.34,-3 -3,-3z&lt;/string&gt;</w:t>
-            </w:r>
-          </w:p>
-          <w:p>
-            <w:pPr>
-              <w:rPr>
-                <w:lang w:val="en-US"/>
-              </w:rPr>
-            </w:pPr>
-            <w:r>
-              <w:rPr>
-                <w:lang w:val="en-US"/>
-              </w:rPr>
-              <w:t xml:space="preserve">    &lt;string name="</w:t>
-            </w:r>
-            <w:proofErr w:type="spellStart"/>
-            <w:r>
-              <w:rPr>
-                <w:lang w:val="en-US"/>
-              </w:rPr>
-              <w:t>path_password_eye_mask_strike_through</w:t>
-            </w:r>
-            <w:proofErr w:type="spellEnd"/>
-            <w:r>
-              <w:rPr>
-                <w:lang w:val="en-US"/>
-              </w:rPr>
-              <w:t>"&gt;M2,4.27 L19.73,22 L22.27,19.46 L4.54,1.73 L4.54,1 L23,1 L23,23 L1,23 L1,4.27 Z&lt;/string&gt;</w:t>
-            </w:r>
-          </w:p>
-          <w:p>
-            <w:pPr>
-              <w:rPr>
-                <w:lang w:val="en-US"/>
-              </w:rPr>
-            </w:pPr>
-            <w:r>
-              <w:rPr>
-                <w:lang w:val="en-US"/>
-              </w:rPr>
-              <w:t xml:space="preserve">    &lt;string name="</w:t>
-            </w:r>
-            <w:proofErr w:type="spellStart"/>
-            <w:r>
-              <w:rPr>
-                <w:lang w:val="en-US"/>
-              </w:rPr>
-              <w:t>path_password_eye_mask_visible</w:t>
-            </w:r>
-            <w:proofErr w:type="spellEnd"/>
-            <w:r>
-              <w:rPr>
-                <w:lang w:val="en-US"/>
-              </w:rPr>
-              <w:t xml:space="preserve">"&gt;M2,4.27 L2,4.27 L4.54,1.73 </w:t>
-            </w:r>
-            <w:proofErr w:type="spellStart"/>
-            <w:r>
-              <w:rPr>
-                <w:lang w:val="en-US"/>
-              </w:rPr>
-              <w:t>L4.54,1.73</w:t>
-            </w:r>
-            <w:proofErr w:type="spellEnd"/>
-            <w:r>
-              <w:rPr>
-                <w:lang w:val="en-US"/>
-              </w:rPr>
-              <w:t xml:space="preserve"> L4.54,1 L23,1 L23,23 L1,23 L1,4.27 Z&lt;/string&gt;</w:t>
-            </w:r>
-          </w:p>
-          <w:p>
-            <w:pPr>
-              <w:rPr>
-                <w:lang w:val="en-US"/>
-              </w:rPr>
-            </w:pPr>
-            <w:r>
-              <w:rPr>
-                <w:lang w:val="en-US"/>
-              </w:rPr>
-              <w:t xml:space="preserve">    &lt;string name="</w:t>
-            </w:r>
-            <w:proofErr w:type="spellStart"/>
-            <w:r>
-              <w:rPr>
-                <w:lang w:val="en-US"/>
-              </w:rPr>
-              <w:t>path_password_strike_through</w:t>
-            </w:r>
-            <w:proofErr w:type="spellEnd"/>
-            <w:r>
-              <w:rPr>
-                <w:lang w:val="en-US"/>
-              </w:rPr>
-              <w:t>"&gt;M3.27,4.27 L19.74,20.74&lt;/string&gt;</w:t>
+              <w:t>&lt;string name="path_password_eye"&gt;M12,4.5C7,4.5 2.73,7.61 1,12c1.73,4.39 6,7.5 11,7.5s9.27,-3.11 11,-7.5c-1.73,-4.39 -6,-7.5 -11,-7.5zM12,17c-2.76,0 -5,-2.24 -5,-5s2.24,-5 5,-5 5,2.24 5,5 -2.24,5 -5,5zM12,9c-1.66,0 -3,1.34 -3,3s1.34,3 3,3 3,-1.34 3,-3 -1.34,-3 -3,-3z&lt;/string&gt;</w:t>
+            </w:r>
+          </w:p>
+          <w:p>
+            <w:pPr>
+              <w:rPr>
+                <w:lang w:val="en-US"/>
+              </w:rPr>
+            </w:pPr>
+            <w:r>
+              <w:rPr>
+                <w:lang w:val="en-US"/>
+              </w:rPr>
+              <w:t xml:space="preserve">    &lt;string name="path_password_eye_mask_strike_through"&gt;M2,4.27 L19.73,22 L22.27,19.46 L4.54,1.73 L4.54,1 L23,1 L23,23 L1,23 L1,4.27 Z&lt;/string&gt;</w:t>
+            </w:r>
+          </w:p>
+          <w:p>
+            <w:pPr>
+              <w:rPr>
+                <w:lang w:val="en-US"/>
+              </w:rPr>
+            </w:pPr>
+            <w:r>
+              <w:rPr>
+                <w:lang w:val="en-US"/>
+              </w:rPr>
+              <w:t xml:space="preserve">    &lt;string name="path_password_eye_mask_visible"&gt;M2,4.27 L2,4.27 L4.54,1.73 L4.54,1.73 L4.54,1 L23,1 L23,23 L1,23 L1,4.27 Z&lt;/string&gt;</w:t>
+            </w:r>
+          </w:p>
+          <w:p>
+            <w:pPr>
+              <w:rPr>
+                <w:lang w:val="en-US"/>
+              </w:rPr>
+            </w:pPr>
+            <w:r>
+              <w:rPr>
+                <w:lang w:val="en-US"/>
+              </w:rPr>
+              <w:t xml:space="preserve">    &lt;string name="path_password_strike_through"&gt;M3.27,4.27 L19.74,20.74&lt;/string&gt;</w:t>
             </w:r>
           </w:p>
         </w:tc>
@@ -1906,33 +1586,11 @@
             <w:r>
               <w:t>Ф</w:t>
             </w:r>
-            <w:proofErr w:type="spellStart"/>
-            <w:r>
-              <w:rPr>
-                <w:lang w:val="en-US"/>
-              </w:rPr>
-              <w:t>айлы</w:t>
-            </w:r>
-            <w:proofErr w:type="spellEnd"/>
-            <w:r>
-              <w:rPr>
-                <w:lang w:val="en-US"/>
-              </w:rPr>
-              <w:t xml:space="preserve"> </w:t>
-            </w:r>
-            <w:proofErr w:type="spellStart"/>
-            <w:r>
-              <w:rPr>
-                <w:lang w:val="en-US"/>
-              </w:rPr>
-              <w:t>отчетов</w:t>
-            </w:r>
-            <w:proofErr w:type="spellEnd"/>
-            <w:r>
-              <w:rPr>
-                <w:lang w:val="en-US"/>
-              </w:rPr>
-              <w:t xml:space="preserve"> (log files) STORAGE-</w:t>
+            <w:r>
+              <w:rPr>
+                <w:lang w:val="en-US"/>
+              </w:rPr>
+              <w:t>айлы отчетов (log files) STORAGE-</w:t>
             </w:r>
             <w:r>
               <w:rPr>
@@ -1947,25 +1605,21 @@
             <w:tcW w:w="5498" w:type="dxa"/>
           </w:tcPr>
           <w:p>
-            <w:proofErr w:type="spellStart"/>
             <w:r>
               <w:rPr>
                 <w:lang w:val="en-US"/>
               </w:rPr>
               <w:t>ActionManager</w:t>
             </w:r>
-            <w:proofErr w:type="spellEnd"/>
             <w:r>
               <w:t>.</w:t>
             </w:r>
-            <w:proofErr w:type="spellStart"/>
             <w:r>
               <w:rPr>
                 <w:lang w:val="en-US"/>
               </w:rPr>
               <w:t>getData</w:t>
             </w:r>
-            <w:proofErr w:type="spellEnd"/>
             <w:r>
               <w:t xml:space="preserve"> печает в лог всё что делает. Пока не проверил, есть ли там что-то важное.</w:t>
             </w:r>
@@ -2052,14 +1706,12 @@
             <w:r>
               <w:t xml:space="preserve">Вызывает сомнение буквально пронизавшее код приложения использования </w:t>
             </w:r>
-            <w:proofErr w:type="spellStart"/>
             <w:r>
               <w:rPr>
                 <w:lang w:val="en-US"/>
               </w:rPr>
               <w:t>YandexMetrica</w:t>
             </w:r>
-            <w:proofErr w:type="spellEnd"/>
             <w:r>
               <w:t xml:space="preserve">: </w:t>
             </w:r>
@@ -2290,14 +1942,12 @@
           </w:p>
           <w:p/>
           <w:p>
-            <w:proofErr w:type="spellStart"/>
             <w:r>
               <w:rPr>
                 <w:lang w:val="en-US"/>
               </w:rPr>
               <w:t>ContentProvider</w:t>
             </w:r>
-            <w:proofErr w:type="spellEnd"/>
             <w:r>
               <w:t xml:space="preserve"> </w:t>
             </w:r>
@@ -2313,7 +1963,6 @@
                 <w:iCs/>
               </w:rPr>
             </w:pPr>
-            <w:proofErr w:type="spellStart"/>
             <w:r>
               <w:rPr>
                 <w:i/>
@@ -2322,7 +1971,6 @@
               </w:rPr>
               <w:t>BepaidFragment</w:t>
             </w:r>
-            <w:proofErr w:type="spellEnd"/>
             <w:r>
               <w:rPr>
                 <w:i/>
@@ -2348,7 +1996,6 @@
           </w:p>
           <w:p/>
           <w:p>
-            <w:proofErr w:type="gramStart"/>
             <w:r>
               <w:rPr>
                 <w:lang w:val="en-US"/>
@@ -2364,18 +2011,15 @@
               </w:rPr>
               <w:t>database</w:t>
             </w:r>
-            <w:proofErr w:type="gramEnd"/>
             <w:r>
               <w:t>.</w:t>
             </w:r>
-            <w:proofErr w:type="spellStart"/>
             <w:r>
               <w:rPr>
                 <w:lang w:val="en-US"/>
               </w:rPr>
               <w:t>sqlite</w:t>
             </w:r>
-            <w:proofErr w:type="spellEnd"/>
             <w:r>
               <w:t xml:space="preserve"> – </w:t>
             </w:r>
@@ -2551,14 +2195,12 @@
             <w:r>
               <w:t xml:space="preserve">У приложения установлено свойство </w:t>
             </w:r>
-            <w:proofErr w:type="spellStart"/>
             <w:r>
               <w:rPr>
                 <w:lang w:val="en-US"/>
               </w:rPr>
               <w:t>allowBackup</w:t>
             </w:r>
-            <w:proofErr w:type="spellEnd"/>
             <w:r>
               <w:t xml:space="preserve">. </w:t>
             </w:r>
@@ -2675,7 +2317,7 @@
           </w:tcPr>
           <w:p>
             <w:r>
-              <w:t>ПРИЛОЖЕНИЕ СКРЫВАЕТ КОНФИДЕНЦИАЛЬНЫЕ ДАННЫЕ С ЭКРАНА, КОГДА НАХОДИТСЯ В ФОНОВОМ РЕЖИМЕ</w:t>
+              <w:t>Приложение скрывает конфиденциальные данные с экрана, когда находится в фоновом режиме</w:t>
             </w:r>
             <w:r>
               <w:rPr>
@@ -2788,83 +2430,82 @@
               </w:rPr>
             </w:pPr>
             <w:r>
+              <w:t>необходимо</w:t>
+            </w:r>
+            <w:r>
+              <w:rPr>
+                <w:lang w:val="be-BY"/>
+              </w:rPr>
+              <w:t xml:space="preserve"> </w:t>
+            </w:r>
+            <w:r>
+              <w:t>STORAGE-</w:t>
+            </w:r>
+            <w:r>
+              <w:rPr>
+                <w:lang w:val="be-BY"/>
+              </w:rPr>
+              <w:t>10</w:t>
+            </w:r>
+          </w:p>
+        </w:tc>
+        <w:tc>
+          <w:tcPr>
+            <w:tcW w:w="5498" w:type="dxa"/>
+          </w:tcPr>
+          <w:p>
+            <w:r>
+              <w:rPr>
+                <w:lang w:val="be-BY"/>
+              </w:rPr>
+              <w:t xml:space="preserve">Как я ранее указывал, номер пользователя </w:t>
+            </w:r>
+            <w:r>
+              <w:t xml:space="preserve">и пароль сохраняются в </w:t>
+            </w:r>
+            <w:r>
+              <w:rPr>
+                <w:lang w:val="en-US"/>
+              </w:rPr>
+              <w:t>shared</w:t>
+            </w:r>
+            <w:r>
+              <w:t xml:space="preserve"> </w:t>
+            </w:r>
+            <w:r>
+              <w:rPr>
+                <w:lang w:val="en-US"/>
+              </w:rPr>
+              <w:t>properties</w:t>
+            </w:r>
+            <w:r>
+              <w:t xml:space="preserve"> </w:t>
+            </w:r>
+            <w:r>
+              <w:rPr>
+                <w:lang w:val="be-BY"/>
+              </w:rPr>
+              <w:t>как строк</w:t>
+            </w:r>
+            <w:r>
+              <w:t>и. Вызовов сбора мусора после их сохранения я не нашёл, так что походу они зависают в памяти после использования.</w:t>
+            </w:r>
+          </w:p>
+          <w:p>
+            <w:pPr>
+              <w:rPr>
+                <w:lang w:val="be-BY"/>
+              </w:rPr>
+            </w:pPr>
+          </w:p>
+          <w:p>
+            <w:pPr>
+              <w:rPr>
+                <w:lang w:val="be-BY"/>
+              </w:rPr>
+            </w:pPr>
+            <w:r>
               <w:lastRenderedPageBreak/>
-              <w:t>необходимо</w:t>
-            </w:r>
-            <w:r>
-              <w:rPr>
-                <w:lang w:val="be-BY"/>
-              </w:rPr>
-              <w:t xml:space="preserve"> </w:t>
-            </w:r>
-            <w:r>
-              <w:t>STORAGE-</w:t>
-            </w:r>
-            <w:r>
-              <w:rPr>
-                <w:lang w:val="be-BY"/>
-              </w:rPr>
-              <w:t>10</w:t>
-            </w:r>
-          </w:p>
-        </w:tc>
-        <w:tc>
-          <w:tcPr>
-            <w:tcW w:w="5498" w:type="dxa"/>
-          </w:tcPr>
-          <w:p>
-            <w:r>
-              <w:rPr>
-                <w:lang w:val="be-BY"/>
-              </w:rPr>
-              <w:lastRenderedPageBreak/>
-              <w:t xml:space="preserve">Как я ранее указывал, номер пользователя </w:t>
-            </w:r>
-            <w:r>
-              <w:t xml:space="preserve">и пароль сохраняются в </w:t>
-            </w:r>
-            <w:r>
-              <w:rPr>
-                <w:lang w:val="en-US"/>
-              </w:rPr>
-              <w:t>shared</w:t>
-            </w:r>
-            <w:r>
-              <w:t xml:space="preserve"> </w:t>
-            </w:r>
-            <w:r>
-              <w:rPr>
-                <w:lang w:val="en-US"/>
-              </w:rPr>
-              <w:t>properties</w:t>
-            </w:r>
-            <w:r>
-              <w:t xml:space="preserve"> </w:t>
-            </w:r>
-            <w:r>
-              <w:rPr>
-                <w:lang w:val="be-BY"/>
-              </w:rPr>
-              <w:t>как строк</w:t>
-            </w:r>
-            <w:r>
-              <w:t>и. Вызовов сбора мусора после их сохранения я не нашёл, так что походу они зависают в памяти после использования.</w:t>
-            </w:r>
-          </w:p>
-          <w:p>
-            <w:pPr>
-              <w:rPr>
-                <w:lang w:val="be-BY"/>
-              </w:rPr>
-            </w:pPr>
-          </w:p>
-          <w:p>
-            <w:pPr>
-              <w:rPr>
-                <w:lang w:val="be-BY"/>
-              </w:rPr>
-            </w:pPr>
-            <w:r>
               <w:t xml:space="preserve">Использований Arrays.fill и </w:t>
             </w:r>
             <w:r>
@@ -2926,14 +2567,12 @@
             <w:r>
               <w:t xml:space="preserve">инамический анализ провести не удалось, так как </w:t>
             </w:r>
-            <w:proofErr w:type="spellStart"/>
             <w:r>
               <w:rPr>
                 <w:lang w:val="en-US"/>
               </w:rPr>
               <w:t>adb</w:t>
             </w:r>
-            <w:proofErr w:type="spellEnd"/>
             <w:r>
               <w:t xml:space="preserve"> </w:t>
             </w:r>
@@ -3033,7 +2672,6 @@
                 <w:lang w:val="en-US"/>
               </w:rPr>
             </w:pPr>
-            <w:proofErr w:type="spellStart"/>
             <w:r>
               <w:rPr>
                 <w:rFonts w:eastAsia="Times New Roman" w:cstheme="minorHAnsi"/>
@@ -3042,7 +2680,6 @@
               </w:rPr>
               <w:t>устройству</w:t>
             </w:r>
-            <w:proofErr w:type="spellEnd"/>
           </w:p>
           <w:p>
             <w:pPr>
@@ -3251,14 +2888,12 @@
               </w:rPr>
               <w:t xml:space="preserve">Нашёл создание </w:t>
             </w:r>
-            <w:proofErr w:type="spellStart"/>
             <w:r>
               <w:rPr>
                 <w:lang w:val="en-US"/>
               </w:rPr>
               <w:t>TrustManager</w:t>
             </w:r>
-            <w:proofErr w:type="spellEnd"/>
             <w:r>
               <w:rPr>
                 <w:lang w:val="be-BY"/>
@@ -3271,14 +2906,12 @@
               </w:rPr>
               <w:t xml:space="preserve">а в классе </w:t>
             </w:r>
-            <w:proofErr w:type="spellStart"/>
             <w:r>
               <w:rPr>
                 <w:lang w:val="en-US"/>
               </w:rPr>
               <w:t>WebSocketOkhttp</w:t>
             </w:r>
-            <w:proofErr w:type="spellEnd"/>
             <w:r>
               <w:t xml:space="preserve">. </w:t>
             </w:r>
@@ -3297,39 +2930,33 @@
             <w:r>
               <w:t xml:space="preserve">Нашёл замечательный метод </w:t>
             </w:r>
-            <w:proofErr w:type="spellStart"/>
             <w:r>
               <w:rPr>
                 <w:lang w:val="en-US"/>
               </w:rPr>
               <w:t>UtilNetwork</w:t>
             </w:r>
-            <w:proofErr w:type="spellEnd"/>
             <w:r>
               <w:t>#</w:t>
             </w:r>
-            <w:proofErr w:type="spellStart"/>
             <w:r>
               <w:rPr>
                 <w:lang w:val="en-US"/>
               </w:rPr>
               <w:t>getOkHttpClientForAnyRequest</w:t>
             </w:r>
-            <w:proofErr w:type="spellEnd"/>
             <w:r>
               <w:t xml:space="preserve">, </w:t>
             </w:r>
             <w:r>
               <w:t xml:space="preserve">в котором также создаётся </w:t>
             </w:r>
-            <w:proofErr w:type="spellStart"/>
             <w:r>
               <w:rPr>
                 <w:lang w:val="en-US"/>
               </w:rPr>
               <w:t>TrustManager</w:t>
             </w:r>
-            <w:proofErr w:type="spellEnd"/>
             <w:r>
               <w:t xml:space="preserve"> </w:t>
             </w:r>
@@ -3356,14 +2983,12 @@
                 <w:lang w:val="be-BY"/>
               </w:rPr>
             </w:pPr>
-            <w:proofErr w:type="spellStart"/>
             <w:r>
               <w:rPr>
                 <w:lang w:val="en-US"/>
               </w:rPr>
               <w:t>HostnameVerifier</w:t>
             </w:r>
-            <w:proofErr w:type="spellEnd"/>
             <w:r>
               <w:t>’</w:t>
             </w:r>
@@ -3382,14 +3007,12 @@
             <w:r>
               <w:t xml:space="preserve">и врядли бы их использовали при учёте таких крутых </w:t>
             </w:r>
-            <w:proofErr w:type="spellStart"/>
             <w:r>
               <w:rPr>
                 <w:lang w:val="en-US"/>
               </w:rPr>
               <w:t>TrustManager</w:t>
             </w:r>
-            <w:proofErr w:type="spellEnd"/>
             <w:r>
               <w:t>’</w:t>
             </w:r>
@@ -3618,21 +3241,7 @@
                 <w:rFonts w:eastAsia="Times New Roman" w:cstheme="minorHAnsi"/>
                 <w:color w:val="000000"/>
               </w:rPr>
-              <w:t>Наличие дополнительного канала связи</w:t>
-            </w:r>
-            <w:r>
-              <w:rPr>
-                <w:rFonts w:eastAsia="Times New Roman" w:cstheme="minorHAnsi"/>
-                <w:color w:val="000000"/>
-              </w:rPr>
-              <w:t xml:space="preserve"> </w:t>
-            </w:r>
-            <w:r>
-              <w:rPr>
-                <w:rFonts w:eastAsia="Times New Roman" w:cstheme="minorHAnsi"/>
-                <w:color w:val="000000"/>
-              </w:rPr>
-              <w:t>NETWORK</w:t>
+              <w:t>Наличие дополнительного канала связи NETWORK</w:t>
             </w:r>
             <w:r>
               <w:rPr>
@@ -3785,14 +3394,12 @@
             <w:r>
               <w:t xml:space="preserve">Использования </w:t>
             </w:r>
-            <w:proofErr w:type="spellStart"/>
             <w:r>
               <w:rPr>
                 <w:lang w:val="en-US"/>
               </w:rPr>
               <w:t>ProviderInstaller</w:t>
             </w:r>
-            <w:proofErr w:type="spellEnd"/>
             <w:r>
               <w:t xml:space="preserve"> </w:t>
             </w:r>
@@ -3807,6 +3414,517 @@
             </w:r>
             <w:r>
               <w:t>в подключенных приложением библиотеках, которые не получилось нормально расшифровать из-за обфускации.</w:t>
+            </w:r>
+          </w:p>
+        </w:tc>
+      </w:tr>
+      <w:tr>
+        <w:tc>
+          <w:tcPr>
+            <w:tcW w:w="662" w:type="dxa"/>
+          </w:tcPr>
+          <w:p>
+            <w:pPr>
+              <w:rPr>
+                <w:lang w:val="en-US"/>
+              </w:rPr>
+            </w:pPr>
+            <w:r>
+              <w:rPr>
+                <w:lang w:val="en-US"/>
+              </w:rPr>
+              <w:t>3</w:t>
+            </w:r>
+          </w:p>
+        </w:tc>
+        <w:tc>
+          <w:tcPr>
+            <w:tcW w:w="3149" w:type="dxa"/>
+          </w:tcPr>
+          <w:p>
+            <w:pPr>
+              <w:shd w:val="clear" w:color="auto" w:fill="FFFFFF"/>
+              <w:rPr>
+                <w:rFonts w:eastAsia="Times New Roman" w:cstheme="minorHAnsi"/>
+                <w:color w:val="000000"/>
+                <w:lang w:val="be-BY"/>
+              </w:rPr>
+            </w:pPr>
+            <w:r>
+              <w:rPr>
+                <w:rFonts w:eastAsia="Times New Roman" w:cstheme="minorHAnsi"/>
+                <w:color w:val="000000"/>
+                <w:lang w:val="be-BY"/>
+              </w:rPr>
+              <w:t>Н</w:t>
+            </w:r>
+            <w:r>
+              <w:rPr>
+                <w:rFonts w:eastAsia="Times New Roman" w:cstheme="minorHAnsi"/>
+                <w:color w:val="000000"/>
+              </w:rPr>
+              <w:t>енадежная аутентификация</w:t>
+            </w:r>
+            <w:r>
+              <w:rPr>
+                <w:rFonts w:eastAsia="Times New Roman" w:cstheme="minorHAnsi"/>
+                <w:color w:val="000000"/>
+                <w:lang w:val="be-BY"/>
+              </w:rPr>
+              <w:t>.</w:t>
+            </w:r>
+          </w:p>
+        </w:tc>
+        <w:tc>
+          <w:tcPr>
+            <w:tcW w:w="5498" w:type="dxa"/>
+          </w:tcPr>
+          <w:p/>
+        </w:tc>
+      </w:tr>
+      <w:tr>
+        <w:tc>
+          <w:tcPr>
+            <w:tcW w:w="662" w:type="dxa"/>
+          </w:tcPr>
+          <w:p>
+            <w:pPr>
+              <w:rPr>
+                <w:lang w:val="be-BY"/>
+              </w:rPr>
+            </w:pPr>
+            <w:r>
+              <w:rPr>
+                <w:lang w:val="be-BY"/>
+              </w:rPr>
+              <w:lastRenderedPageBreak/>
+              <w:t>3.1</w:t>
+            </w:r>
+          </w:p>
+        </w:tc>
+        <w:tc>
+          <w:tcPr>
+            <w:tcW w:w="3149" w:type="dxa"/>
+          </w:tcPr>
+          <w:p>
+            <w:pPr>
+              <w:shd w:val="clear" w:color="auto" w:fill="FFFFFF"/>
+              <w:rPr>
+                <w:rFonts w:eastAsia="Times New Roman" w:cstheme="minorHAnsi"/>
+                <w:color w:val="000000"/>
+                <w:lang w:val="be-BY"/>
+              </w:rPr>
+            </w:pPr>
+            <w:r>
+              <w:rPr>
+                <w:rFonts w:eastAsia="Times New Roman" w:cstheme="minorHAnsi"/>
+                <w:color w:val="000000"/>
+              </w:rPr>
+              <w:t>Реализация аутентификации на стороне сервера</w:t>
+            </w:r>
+            <w:r>
+              <w:rPr>
+                <w:rFonts w:eastAsia="Times New Roman" w:cstheme="minorHAnsi"/>
+                <w:color w:val="000000"/>
+              </w:rPr>
+              <w:br/>
+              <w:t>AUTH-1</w:t>
+            </w:r>
+          </w:p>
+        </w:tc>
+        <w:tc>
+          <w:tcPr>
+            <w:tcW w:w="5498" w:type="dxa"/>
+          </w:tcPr>
+          <w:p>
+            <w:r>
+              <w:t>-</w:t>
+            </w:r>
+          </w:p>
+        </w:tc>
+      </w:tr>
+      <w:tr>
+        <w:tc>
+          <w:tcPr>
+            <w:tcW w:w="662" w:type="dxa"/>
+          </w:tcPr>
+          <w:p>
+            <w:pPr>
+              <w:rPr>
+                <w:lang w:val="be-BY"/>
+              </w:rPr>
+            </w:pPr>
+            <w:r>
+              <w:rPr>
+                <w:lang w:val="be-BY"/>
+              </w:rPr>
+              <w:t>3.2</w:t>
+            </w:r>
+          </w:p>
+        </w:tc>
+        <w:tc>
+          <w:tcPr>
+            <w:tcW w:w="3149" w:type="dxa"/>
+          </w:tcPr>
+          <w:p>
+            <w:pPr>
+              <w:shd w:val="clear" w:color="auto" w:fill="FFFFFF"/>
+              <w:rPr>
+                <w:rFonts w:eastAsia="Times New Roman" w:cstheme="minorHAnsi"/>
+                <w:color w:val="000000"/>
+                <w:lang w:val="be-BY"/>
+              </w:rPr>
+            </w:pPr>
+            <w:r>
+              <w:rPr>
+                <w:rFonts w:eastAsia="Times New Roman" w:cstheme="minorHAnsi"/>
+                <w:color w:val="000000"/>
+              </w:rPr>
+              <w:t>Управление сеансом с отслеживанием состояния</w:t>
+            </w:r>
+            <w:r>
+              <w:rPr>
+                <w:rFonts w:eastAsia="Times New Roman" w:cstheme="minorHAnsi"/>
+                <w:color w:val="000000"/>
+              </w:rPr>
+              <w:br/>
+              <w:t>AUTH-2</w:t>
+            </w:r>
+          </w:p>
+        </w:tc>
+        <w:tc>
+          <w:tcPr>
+            <w:tcW w:w="5498" w:type="dxa"/>
+          </w:tcPr>
+          <w:p>
+            <w:r>
+              <w:t>-</w:t>
+            </w:r>
+          </w:p>
+        </w:tc>
+      </w:tr>
+      <w:tr>
+        <w:tc>
+          <w:tcPr>
+            <w:tcW w:w="662" w:type="dxa"/>
+          </w:tcPr>
+          <w:p>
+            <w:pPr>
+              <w:rPr>
+                <w:lang w:val="be-BY"/>
+              </w:rPr>
+            </w:pPr>
+            <w:r>
+              <w:rPr>
+                <w:lang w:val="be-BY"/>
+              </w:rPr>
+              <w:t>3.3</w:t>
+            </w:r>
+          </w:p>
+        </w:tc>
+        <w:tc>
+          <w:tcPr>
+            <w:tcW w:w="3149" w:type="dxa"/>
+          </w:tcPr>
+          <w:p>
+            <w:pPr>
+              <w:shd w:val="clear" w:color="auto" w:fill="FFFFFF"/>
+              <w:rPr>
+                <w:rFonts w:eastAsia="Times New Roman" w:cstheme="minorHAnsi"/>
+                <w:color w:val="000000"/>
+                <w:lang w:val="be-BY"/>
+              </w:rPr>
+            </w:pPr>
+            <w:r>
+              <w:rPr>
+                <w:rFonts w:eastAsia="Times New Roman" w:cstheme="minorHAnsi"/>
+                <w:color w:val="000000"/>
+              </w:rPr>
+              <w:t>Управление сеансом без  отслеживания состояния</w:t>
+            </w:r>
+            <w:r>
+              <w:rPr>
+                <w:rFonts w:eastAsia="Times New Roman" w:cstheme="minorHAnsi"/>
+                <w:color w:val="000000"/>
+              </w:rPr>
+              <w:br/>
+              <w:t>AUTH-3</w:t>
+            </w:r>
+          </w:p>
+        </w:tc>
+        <w:tc>
+          <w:tcPr>
+            <w:tcW w:w="5498" w:type="dxa"/>
+          </w:tcPr>
+          <w:p>
+            <w:r>
+              <w:t>-</w:t>
+            </w:r>
+          </w:p>
+        </w:tc>
+      </w:tr>
+      <w:tr>
+        <w:tc>
+          <w:tcPr>
+            <w:tcW w:w="662" w:type="dxa"/>
+          </w:tcPr>
+          <w:p>
+            <w:pPr>
+              <w:rPr>
+                <w:lang w:val="en-US"/>
+              </w:rPr>
+            </w:pPr>
+            <w:r>
+              <w:rPr>
+                <w:lang w:val="en-US"/>
+              </w:rPr>
+              <w:t>3.4</w:t>
+            </w:r>
+          </w:p>
+        </w:tc>
+        <w:tc>
+          <w:tcPr>
+            <w:tcW w:w="3149" w:type="dxa"/>
+          </w:tcPr>
+          <w:p>
+            <w:pPr>
+              <w:shd w:val="clear" w:color="auto" w:fill="FFFFFF"/>
+              <w:rPr>
+                <w:rFonts w:eastAsia="Times New Roman" w:cstheme="minorHAnsi"/>
+                <w:color w:val="000000"/>
+              </w:rPr>
+            </w:pPr>
+            <w:r>
+              <w:rPr>
+                <w:rFonts w:eastAsia="Times New Roman" w:cstheme="minorHAnsi"/>
+                <w:color w:val="000000"/>
+              </w:rPr>
+              <w:t xml:space="preserve">Тестирование выхода пользователя из системы </w:t>
+            </w:r>
+            <w:r>
+              <w:rPr>
+                <w:rFonts w:eastAsia="Times New Roman" w:cstheme="minorHAnsi"/>
+                <w:color w:val="000000"/>
+              </w:rPr>
+              <w:br/>
+            </w:r>
+            <w:r>
+              <w:rPr>
+                <w:rFonts w:eastAsia="Times New Roman" w:cstheme="minorHAnsi"/>
+                <w:color w:val="000000"/>
+                <w:lang w:val="en-US"/>
+              </w:rPr>
+              <w:t>A</w:t>
+            </w:r>
+            <w:r>
+              <w:rPr>
+                <w:rFonts w:eastAsia="Times New Roman" w:cstheme="minorHAnsi"/>
+                <w:color w:val="000000"/>
+              </w:rPr>
+              <w:t>UTH-4</w:t>
+            </w:r>
+          </w:p>
+        </w:tc>
+        <w:tc>
+          <w:tcPr>
+            <w:tcW w:w="5498" w:type="dxa"/>
+          </w:tcPr>
+          <w:p>
+            <w:r>
+              <w:t>К сожалению, код сервера недоступен.</w:t>
+            </w:r>
+            <w:r>
+              <w:t xml:space="preserve"> Полностью корректно провести динамическое тестирование не получилось, так как я не смог найти код запросов, но было обнаружено довольно интересное поведение виджета. Приложение позволяет добавить на рабочий стол виджет с балансом и остатком пользователя. При выходе из аккаунта приложения виджет не только продолжает показывать эту информацию, но и ещё корректно её обновляет. Это значит, что либо сессия не удаляется, либо виджет создаёт свою независимую сессию для обновления данных.</w:t>
+            </w:r>
+            <w:r>
+              <w:rPr>
+                <w:lang w:val="be-BY"/>
+              </w:rPr>
+              <w:t xml:space="preserve"> Самая </w:t>
+            </w:r>
+            <w:r>
+              <w:t>вишенка в том, что даже после нажатия кнопки «выйти со всех устройств» виджет всё ещё жив и успешно обновляется.</w:t>
+            </w:r>
+          </w:p>
+        </w:tc>
+      </w:tr>
+      <w:tr>
+        <w:tc>
+          <w:tcPr>
+            <w:tcW w:w="662" w:type="dxa"/>
+          </w:tcPr>
+          <w:p>
+            <w:r>
+              <w:t>3.5</w:t>
+            </w:r>
+          </w:p>
+        </w:tc>
+        <w:tc>
+          <w:tcPr>
+            <w:tcW w:w="3149" w:type="dxa"/>
+          </w:tcPr>
+          <w:p>
+            <w:pPr>
+              <w:shd w:val="clear" w:color="auto" w:fill="FFFFFF"/>
+              <w:rPr>
+                <w:rFonts w:eastAsia="Times New Roman" w:cstheme="minorHAnsi"/>
+                <w:color w:val="000000"/>
+              </w:rPr>
+            </w:pPr>
+            <w:r>
+              <w:rPr>
+                <w:rFonts w:eastAsia="Times New Roman" w:cstheme="minorHAnsi"/>
+                <w:color w:val="000000"/>
+              </w:rPr>
+              <w:t xml:space="preserve">Реализация парольной политики </w:t>
+            </w:r>
+            <w:r>
+              <w:rPr>
+                <w:rFonts w:eastAsia="Times New Roman" w:cstheme="minorHAnsi"/>
+                <w:color w:val="000000"/>
+              </w:rPr>
+              <w:br/>
+              <w:t>AUTH-5</w:t>
+            </w:r>
+          </w:p>
+        </w:tc>
+        <w:tc>
+          <w:tcPr>
+            <w:tcW w:w="5498" w:type="dxa"/>
+          </w:tcPr>
+          <w:p>
+            <w:r>
+              <w:t>Минимальная длина пароля – всего 4 символа, максимальная -- всего 10 символов. В пароле допускаются только цифры и символы латинского алфавита, то есть являющиеся для некоторых сервисов обязательными неалфавитные знаки тут по-просту запрещены. Такая парольная политика вызвает просто недоумение, так как непонятно, для чего нужны такие ограничения.</w:t>
+            </w:r>
+          </w:p>
+        </w:tc>
+      </w:tr>
+      <w:tr>
+        <w:tc>
+          <w:tcPr>
+            <w:tcW w:w="662" w:type="dxa"/>
+          </w:tcPr>
+          <w:p>
+            <w:r>
+              <w:t>3.6</w:t>
+            </w:r>
+          </w:p>
+        </w:tc>
+        <w:tc>
+          <w:tcPr>
+            <w:tcW w:w="3149" w:type="dxa"/>
+          </w:tcPr>
+          <w:p>
+            <w:pPr>
+              <w:shd w:val="clear" w:color="auto" w:fill="FFFFFF"/>
+              <w:rPr>
+                <w:rFonts w:eastAsia="Times New Roman" w:cstheme="minorHAnsi"/>
+                <w:color w:val="000000"/>
+              </w:rPr>
+            </w:pPr>
+            <w:r>
+              <w:rPr>
+                <w:rFonts w:eastAsia="Times New Roman" w:cstheme="minorHAnsi"/>
+                <w:color w:val="000000"/>
+              </w:rPr>
+              <w:t>Защита от перебора данных авторизации</w:t>
+            </w:r>
+            <w:r>
+              <w:rPr>
+                <w:rFonts w:eastAsia="Times New Roman" w:cstheme="minorHAnsi"/>
+                <w:color w:val="000000"/>
+              </w:rPr>
+              <w:br/>
+              <w:t>AUTH-6</w:t>
+            </w:r>
+          </w:p>
+        </w:tc>
+        <w:tc>
+          <w:tcPr>
+            <w:tcW w:w="5498" w:type="dxa"/>
+          </w:tcPr>
+          <w:p>
+            <w:r>
+              <w:rPr>
+                <w:lang w:val="en-US"/>
+              </w:rPr>
+              <w:t>C</w:t>
+            </w:r>
+            <w:r>
+              <w:rPr>
+                <w:lang w:val="be-BY"/>
+              </w:rPr>
+              <w:t>чётч</w:t>
+            </w:r>
+            <w:r>
+              <w:t>ика как такового нету вообще – я 15 раз вводил неправильный пароль и на 16-ый ввёл правильный – зашёл в аккаунт без проблем.</w:t>
+            </w:r>
+          </w:p>
+        </w:tc>
+      </w:tr>
+      <w:tr>
+        <w:tc>
+          <w:tcPr>
+            <w:tcW w:w="662" w:type="dxa"/>
+          </w:tcPr>
+          <w:p>
+            <w:r>
+              <w:t>3.7</w:t>
+            </w:r>
+          </w:p>
+        </w:tc>
+        <w:tc>
+          <w:tcPr>
+            <w:tcW w:w="3149" w:type="dxa"/>
+          </w:tcPr>
+          <w:p>
+            <w:pPr>
+              <w:shd w:val="clear" w:color="auto" w:fill="FFFFFF"/>
+              <w:rPr>
+                <w:rFonts w:eastAsia="Times New Roman" w:cstheme="minorHAnsi"/>
+                <w:color w:val="000000"/>
+              </w:rPr>
+            </w:pPr>
+            <w:r>
+              <w:rPr>
+                <w:rFonts w:eastAsia="Times New Roman" w:cstheme="minorHAnsi"/>
+                <w:color w:val="000000"/>
+                <w:lang w:val="be-BY"/>
+              </w:rPr>
+              <w:t>С</w:t>
+            </w:r>
+            <w:r>
+              <w:rPr>
+                <w:rFonts w:eastAsia="Times New Roman" w:cstheme="minorHAnsi"/>
+                <w:color w:val="000000"/>
+              </w:rPr>
+              <w:t>рок действия токена</w:t>
+            </w:r>
+            <w:r>
+              <w:rPr>
+                <w:rFonts w:eastAsia="Times New Roman" w:cstheme="minorHAnsi"/>
+                <w:color w:val="000000"/>
+              </w:rPr>
+              <w:br/>
+              <w:t>AUTH-8</w:t>
+            </w:r>
+          </w:p>
+        </w:tc>
+        <w:tc>
+          <w:tcPr>
+            <w:tcW w:w="5498" w:type="dxa"/>
+          </w:tcPr>
+          <w:p>
+            <w:pPr>
+              <w:rPr>
+                <w:lang w:val="be-BY"/>
+              </w:rPr>
+            </w:pPr>
+            <w:r>
+              <w:rPr>
+                <w:lang w:val="be-BY"/>
+              </w:rPr>
+              <w:t>Можно сутками не выходить из аккаунта и просмотр баланса будет доступен (похоже, разработчики не считают его конфиденциальной информацией, так как он и на виджете виден). “Радует” то, что и для смены тарифа перезаходить никуда не нужно, даже если вход осуществлялся достаточно давно.</w:t>
             </w:r>
           </w:p>
         </w:tc>

</xml_diff>

<commit_message>
CRYPTO-2, CRYPTO-3, CRYPTO-4, CRYPTO-6
</commit_message>
<xml_diff>
--- a/Отчет о тестировании требований безопасности.docx
+++ b/Отчет о тестировании требований безопасности.docx
@@ -4126,14 +4126,7 @@
                 <w:rFonts w:eastAsia="Times New Roman" w:cstheme="minorHAnsi"/>
                 <w:color w:val="000000"/>
               </w:rPr>
-              <w:t>ndroid</w:t>
-            </w:r>
-            <w:r>
-              <w:rPr>
-                <w:rFonts w:eastAsia="Times New Roman" w:cstheme="minorHAnsi"/>
-                <w:color w:val="000000"/>
-              </w:rPr>
-              <w:t>.</w:t>
+              <w:t>ndroid.</w:t>
             </w:r>
             <w:r>
               <w:rPr>
@@ -4155,14 +4148,7 @@
                 <w:rFonts w:eastAsia="Times New Roman" w:cstheme="minorHAnsi"/>
                 <w:color w:val="000000"/>
               </w:rPr>
-              <w:t>одтверждение учетных данных</w:t>
-            </w:r>
-            <w:r>
-              <w:rPr>
-                <w:rFonts w:eastAsia="Times New Roman" w:cstheme="minorHAnsi"/>
-                <w:color w:val="000000"/>
-              </w:rPr>
-              <w:t>.</w:t>
+              <w:t>одтверждение учетных данных.</w:t>
             </w:r>
           </w:p>
         </w:tc>
@@ -4374,13 +4360,7 @@
               <w:rPr>
                 <w:lang w:val="be-BY"/>
               </w:rPr>
-              <w:t>)</w:t>
-            </w:r>
-            <w:r>
-              <w:rPr>
-                <w:lang w:val="be-BY"/>
-              </w:rPr>
-              <w:t xml:space="preserve"> </w:t>
+              <w:t xml:space="preserve">) </w:t>
             </w:r>
             <w:r>
               <w:rPr>
@@ -4480,18 +4460,342 @@
             </w:r>
             <w:r>
               <w:t xml:space="preserve"> успеха прохождения.</w:t>
+            </w:r>
+          </w:p>
+        </w:tc>
+      </w:tr>
+      <w:tr>
+        <w:tc>
+          <w:tcPr>
+            <w:tcW w:w="662" w:type="dxa"/>
+          </w:tcPr>
+          <w:p>
+            <w:pPr>
+              <w:rPr>
+                <w:lang w:val="en-US"/>
+              </w:rPr>
+            </w:pPr>
+            <w:r>
+              <w:rPr>
+                <w:lang w:val="en-US"/>
+              </w:rPr>
+              <w:t>4</w:t>
+            </w:r>
+          </w:p>
+        </w:tc>
+        <w:tc>
+          <w:tcPr>
+            <w:tcW w:w="3149" w:type="dxa"/>
+          </w:tcPr>
+          <w:p>
+            <w:pPr>
+              <w:shd w:val="clear" w:color="auto" w:fill="FFFFFF"/>
+              <w:rPr>
+                <w:rFonts w:eastAsia="Times New Roman" w:cstheme="minorHAnsi"/>
+                <w:color w:val="000000"/>
+                <w:lang w:val="be-BY"/>
+              </w:rPr>
+            </w:pPr>
+            <w:r>
+              <w:rPr>
+                <w:rFonts w:eastAsia="Times New Roman" w:cstheme="minorHAnsi"/>
+                <w:color w:val="000000"/>
+              </w:rPr>
+              <w:t>Требования к криптографии</w:t>
+            </w:r>
+          </w:p>
+        </w:tc>
+        <w:tc>
+          <w:tcPr>
+            <w:tcW w:w="5498" w:type="dxa"/>
+          </w:tcPr>
+          <w:p>
+            <w:pPr>
+              <w:rPr>
+                <w:lang w:val="be-BY"/>
+              </w:rPr>
+            </w:pPr>
+          </w:p>
+        </w:tc>
+      </w:tr>
+      <w:tr>
+        <w:tc>
+          <w:tcPr>
+            <w:tcW w:w="662" w:type="dxa"/>
+          </w:tcPr>
+          <w:p>
+            <w:pPr>
+              <w:rPr>
+                <w:lang w:val="en-US"/>
+              </w:rPr>
+            </w:pPr>
+            <w:r>
+              <w:rPr>
+                <w:lang w:val="en-US"/>
+              </w:rPr>
+              <w:t>4.1</w:t>
+            </w:r>
+          </w:p>
+        </w:tc>
+        <w:tc>
+          <w:tcPr>
+            <w:tcW w:w="3149" w:type="dxa"/>
+          </w:tcPr>
+          <w:p>
+            <w:pPr>
+              <w:shd w:val="clear" w:color="auto" w:fill="FFFFFF"/>
+              <w:rPr>
+                <w:rFonts w:eastAsia="Times New Roman" w:cstheme="minorHAnsi"/>
+                <w:color w:val="000000"/>
+              </w:rPr>
+            </w:pPr>
+            <w:r>
+              <w:rPr>
+                <w:rFonts w:eastAsia="Times New Roman" w:cstheme="minorHAnsi"/>
+                <w:color w:val="000000"/>
+              </w:rPr>
+              <w:t>Проверка использования стандартных криптографических алгоритмов</w:t>
+            </w:r>
+            <w:r>
+              <w:rPr>
+                <w:rFonts w:eastAsia="Times New Roman" w:cstheme="minorHAnsi"/>
+                <w:color w:val="000000"/>
+              </w:rPr>
+              <w:t xml:space="preserve"> </w:t>
+            </w:r>
+            <w:r>
+              <w:rPr>
+                <w:rFonts w:eastAsia="Times New Roman" w:cstheme="minorHAnsi"/>
+                <w:color w:val="000000"/>
+              </w:rPr>
+              <w:t>CRYPTO-2</w:t>
+            </w:r>
+            <w:r>
+              <w:rPr>
+                <w:rFonts w:eastAsia="Times New Roman" w:cstheme="minorHAnsi"/>
+                <w:color w:val="000000"/>
+              </w:rPr>
+              <w:t xml:space="preserve"> </w:t>
+            </w:r>
+            <w:r>
+              <w:rPr>
+                <w:rFonts w:eastAsia="Times New Roman" w:cstheme="minorHAnsi"/>
+                <w:color w:val="000000"/>
+              </w:rPr>
+              <w:t>CRYPTO-3 CRYPTO-4</w:t>
+            </w:r>
+          </w:p>
+        </w:tc>
+        <w:tc>
+          <w:tcPr>
+            <w:tcW w:w="5498" w:type="dxa"/>
+          </w:tcPr>
+          <w:p>
+            <w:pPr>
+              <w:rPr>
+                <w:lang w:val="en-US"/>
+              </w:rPr>
+            </w:pPr>
+            <w:r>
+              <w:t xml:space="preserve">Все найденные использования </w:t>
+            </w:r>
+            <w:r>
+              <w:rPr>
+                <w:lang w:val="en-US"/>
+              </w:rPr>
+              <w:t>MessageDigest</w:t>
+            </w:r>
+            <w:r>
+              <w:t xml:space="preserve"> </w:t>
+            </w:r>
+            <w:r>
+              <w:t xml:space="preserve">используются для получения </w:t>
+            </w:r>
+            <w:r>
+              <w:rPr>
+                <w:lang w:val="en-US"/>
+              </w:rPr>
+              <w:t>md</w:t>
+            </w:r>
+            <w:r>
+              <w:t xml:space="preserve">5 </w:t>
+            </w:r>
+            <w:r>
+              <w:rPr>
+                <w:lang w:val="be-BY"/>
+              </w:rPr>
+              <w:t>хешей строк.</w:t>
+            </w:r>
+          </w:p>
+          <w:p>
+            <w:pPr>
+              <w:rPr>
+                <w:lang w:val="en-US"/>
+              </w:rPr>
+            </w:pPr>
+          </w:p>
+          <w:p>
+            <w:r>
+              <w:t xml:space="preserve">Все найденные использования </w:t>
+            </w:r>
+            <w:r>
+              <w:rPr>
+                <w:lang w:val="en-US"/>
+              </w:rPr>
+              <w:t>Cipher</w:t>
+            </w:r>
+            <w:r>
+              <w:t xml:space="preserve"> </w:t>
+            </w:r>
+            <w:r>
+              <w:t xml:space="preserve">и </w:t>
+            </w:r>
+            <w:r>
+              <w:rPr>
+                <w:lang w:val="en-US"/>
+              </w:rPr>
+              <w:t>Key</w:t>
+            </w:r>
+            <w:r>
+              <w:t>-</w:t>
+            </w:r>
+            <w:r>
+              <w:rPr>
+                <w:lang w:val="be-BY"/>
+              </w:rPr>
+              <w:t>классов связаны с работой с б</w:t>
+            </w:r>
+            <w:r>
+              <w:t>иометрической аутентификацией, которая была рассмотрена ранее.</w:t>
+            </w:r>
+          </w:p>
+          <w:p/>
+          <w:p>
+            <w:r>
+              <w:t xml:space="preserve">Использования </w:t>
+            </w:r>
+            <w:r>
+              <w:t>SHA1PRNG</w:t>
+            </w:r>
+            <w:r>
+              <w:t xml:space="preserve"> не нашёл, используемые в биометрической аутентификации ключи также генерируются по необходимости.</w:t>
+            </w:r>
+          </w:p>
+        </w:tc>
+      </w:tr>
+      <w:tr>
+        <w:tc>
+          <w:tcPr>
+            <w:tcW w:w="662" w:type="dxa"/>
+          </w:tcPr>
+          <w:p>
+            <w:pPr>
+              <w:rPr>
+                <w:lang w:val="en-US"/>
+              </w:rPr>
+            </w:pPr>
+          </w:p>
+        </w:tc>
+        <w:tc>
+          <w:tcPr>
+            <w:tcW w:w="3149" w:type="dxa"/>
+          </w:tcPr>
+          <w:p>
+            <w:pPr>
+              <w:shd w:val="clear" w:color="auto" w:fill="FFFFFF"/>
+              <w:rPr>
+                <w:rFonts w:eastAsia="Times New Roman" w:cstheme="minorHAnsi"/>
+                <w:color w:val="000000"/>
+              </w:rPr>
+            </w:pPr>
+            <w:r>
+              <w:rPr>
+                <w:rFonts w:eastAsia="Times New Roman" w:cstheme="minorHAnsi"/>
+                <w:color w:val="000000"/>
+              </w:rPr>
+              <w:t>Тестирование генерации случайных чисел CRYPTO-6</w:t>
+            </w:r>
+          </w:p>
+        </w:tc>
+        <w:tc>
+          <w:tcPr>
+            <w:tcW w:w="5498" w:type="dxa"/>
+          </w:tcPr>
+          <w:p>
+            <w:r>
+              <w:t>Были найдены следующие использования небезопастного генератора случайных чисел</w:t>
+            </w:r>
+            <w:r>
+              <w:t>:</w:t>
+            </w:r>
+          </w:p>
+          <w:p>
+            <w:pPr>
+              <w:pStyle w:val="ListParagraph"/>
+              <w:numPr>
+                <w:ilvl w:val="0"/>
+                <w:numId w:val="1"/>
+              </w:numPr>
+            </w:pPr>
+            <w:r>
+              <w:rPr>
+                <w:lang w:val="en-US"/>
+              </w:rPr>
+              <w:t>RandomGeneratedInputStream</w:t>
+            </w:r>
+            <w:r>
+              <w:t xml:space="preserve"> – </w:t>
+            </w:r>
+            <w:r>
+              <w:rPr>
+                <w:lang w:val="be-BY"/>
+              </w:rPr>
+              <w:t xml:space="preserve">поток случайных байт. Но не было найдено его </w:t>
+            </w:r>
+            <w:r>
+              <w:t>использований.</w:t>
+            </w:r>
+          </w:p>
+          <w:p>
+            <w:pPr>
+              <w:pStyle w:val="ListParagraph"/>
+              <w:numPr>
+                <w:ilvl w:val="0"/>
+                <w:numId w:val="1"/>
+              </w:numPr>
+            </w:pPr>
+            <w:r>
+              <w:t>FirebaseMessagingMasterService</w:t>
+            </w:r>
+            <w:r>
+              <w:t xml:space="preserve"> – используется при реагировании на сообщение, но не получилось найти для чего из-за плохого качества декомпиляции.</w:t>
+            </w:r>
+          </w:p>
+          <w:p>
+            <w:pPr>
+              <w:pStyle w:val="ListParagraph"/>
+              <w:numPr>
+                <w:ilvl w:val="0"/>
+                <w:numId w:val="1"/>
+              </w:numPr>
+            </w:pPr>
+            <w:r>
+              <w:t>PacketBuilder</w:t>
+            </w:r>
+            <w:r>
+              <w:t xml:space="preserve"> – используется для генерации идентификаторов пакетов.</w:t>
+            </w:r>
+            <w:r>
+              <w:t xml:space="preserve"> </w:t>
+            </w:r>
+            <w:r>
+              <w:t>Для чего этот идентифатор используется найти не удалось, тем не менее корректность такой практики генерации идентификаторов вызывает сомнения.</w:t>
             </w:r>
           </w:p>
         </w:tc>
       </w:tr>
     </w:tbl>
-    <w:p>
-      <w:pPr>
-        <w:rPr>
-          <w:lang w:val="be-BY"/>
-        </w:rPr>
-      </w:pPr>
-    </w:p>
+    <w:p/>
     <w:sectPr>
       <w:pgSz w:w="11906" w:h="16838"/>
       <w:pgMar w:top="1134" w:right="850" w:bottom="1134" w:left="1701" w:header="708" w:footer="708" w:gutter="0"/>

</xml_diff>

<commit_message>
PLATFORM-2, PLATFORM-3, PLATFORM-4, PLATFORM-5
</commit_message>
<xml_diff>
--- a/Отчет о тестировании требований безопасности.docx
+++ b/Отчет о тестировании требований безопасности.docx
@@ -415,7 +415,21 @@
               <w:rPr>
                 <w:lang w:val="en-US"/>
               </w:rPr>
-              <w:t xml:space="preserve"> SharedPreferences </w:t>
+              <w:t xml:space="preserve"> </w:t>
+            </w:r>
+            <w:proofErr w:type="spellStart"/>
+            <w:r>
+              <w:rPr>
+                <w:lang w:val="en-US"/>
+              </w:rPr>
+              <w:t>SharedPreferences</w:t>
+            </w:r>
+            <w:proofErr w:type="spellEnd"/>
+            <w:r>
+              <w:rPr>
+                <w:lang w:val="en-US"/>
+              </w:rPr>
+              <w:t xml:space="preserve"> </w:t>
             </w:r>
             <w:r>
               <w:t>открываются</w:t>
@@ -475,12 +489,14 @@
                 <w:lang w:val="en-US"/>
               </w:rPr>
             </w:pPr>
+            <w:proofErr w:type="spellStart"/>
             <w:r>
               <w:rPr>
                 <w:lang w:val="en-US"/>
               </w:rPr>
               <w:t>FileOutPutStream</w:t>
             </w:r>
+            <w:proofErr w:type="spellEnd"/>
             <w:r>
               <w:rPr>
                 <w:lang w:val="en-US"/>
@@ -494,25 +510,35 @@
                 <w:lang w:val="en-US"/>
               </w:rPr>
             </w:pPr>
-            <w:r>
-              <w:rPr>
-                <w:lang w:val="en-US"/>
-              </w:rPr>
-              <w:t>getExternal *;</w:t>
-            </w:r>
-          </w:p>
-          <w:p>
-            <w:pPr>
-              <w:rPr>
-                <w:lang w:val="en-US"/>
-              </w:rPr>
-            </w:pPr>
+            <w:proofErr w:type="spellStart"/>
+            <w:r>
+              <w:rPr>
+                <w:lang w:val="en-US"/>
+              </w:rPr>
+              <w:t>getExternal</w:t>
+            </w:r>
+            <w:proofErr w:type="spellEnd"/>
+            <w:r>
+              <w:rPr>
+                <w:lang w:val="en-US"/>
+              </w:rPr>
+              <w:t xml:space="preserve"> *;</w:t>
+            </w:r>
+          </w:p>
+          <w:p>
+            <w:pPr>
+              <w:rPr>
+                <w:lang w:val="en-US"/>
+              </w:rPr>
+            </w:pPr>
+            <w:proofErr w:type="spellStart"/>
             <w:r>
               <w:rPr>
                 <w:lang w:val="en-US"/>
               </w:rPr>
               <w:t>getWritableDatabase</w:t>
             </w:r>
+            <w:proofErr w:type="spellEnd"/>
             <w:r>
               <w:rPr>
                 <w:lang w:val="en-US"/>
@@ -526,24 +552,40 @@
                 <w:lang w:val="en-US"/>
               </w:rPr>
             </w:pPr>
-            <w:r>
-              <w:rPr>
-                <w:lang w:val="en-US"/>
-              </w:rPr>
-              <w:t>getReadableDatabase;</w:t>
-            </w:r>
-          </w:p>
-          <w:p>
-            <w:pPr>
-              <w:rPr>
-                <w:lang w:val="en-US"/>
-              </w:rPr>
-            </w:pPr>
-            <w:r>
-              <w:rPr>
-                <w:lang w:val="en-US"/>
-              </w:rPr>
-              <w:t>getCacheDir;</w:t>
+            <w:proofErr w:type="spellStart"/>
+            <w:r>
+              <w:rPr>
+                <w:lang w:val="en-US"/>
+              </w:rPr>
+              <w:t>getReadableDatabase</w:t>
+            </w:r>
+            <w:proofErr w:type="spellEnd"/>
+            <w:r>
+              <w:rPr>
+                <w:lang w:val="en-US"/>
+              </w:rPr>
+              <w:t>;</w:t>
+            </w:r>
+          </w:p>
+          <w:p>
+            <w:pPr>
+              <w:rPr>
+                <w:lang w:val="en-US"/>
+              </w:rPr>
+            </w:pPr>
+            <w:proofErr w:type="spellStart"/>
+            <w:r>
+              <w:rPr>
+                <w:lang w:val="en-US"/>
+              </w:rPr>
+              <w:t>getCacheDir</w:t>
+            </w:r>
+            <w:proofErr w:type="spellEnd"/>
+            <w:r>
+              <w:rPr>
+                <w:lang w:val="en-US"/>
+              </w:rPr>
+              <w:t>;</w:t>
             </w:r>
           </w:p>
           <w:p>
@@ -569,6 +611,7 @@
                 <w:lang w:val="en-US"/>
               </w:rPr>
             </w:pPr>
+            <w:proofErr w:type="spellStart"/>
             <w:r>
               <w:rPr>
                 <w:b/>
@@ -579,6 +622,7 @@
               </w:rPr>
               <w:t>SharedPreferences</w:t>
             </w:r>
+            <w:proofErr w:type="spellEnd"/>
           </w:p>
           <w:p>
             <w:pPr>
@@ -602,7 +646,49 @@
               <w:rPr>
                 <w:lang w:val="en-US"/>
               </w:rPr>
-              <w:t xml:space="preserve"> LocalStorage, ModelStorage, WidgetStorage.</w:t>
+              <w:t xml:space="preserve"> </w:t>
+            </w:r>
+            <w:proofErr w:type="spellStart"/>
+            <w:r>
+              <w:rPr>
+                <w:lang w:val="en-US"/>
+              </w:rPr>
+              <w:t>LocalStorage</w:t>
+            </w:r>
+            <w:proofErr w:type="spellEnd"/>
+            <w:r>
+              <w:rPr>
+                <w:lang w:val="en-US"/>
+              </w:rPr>
+              <w:t xml:space="preserve">, </w:t>
+            </w:r>
+            <w:proofErr w:type="spellStart"/>
+            <w:r>
+              <w:rPr>
+                <w:lang w:val="en-US"/>
+              </w:rPr>
+              <w:t>ModelStorage</w:t>
+            </w:r>
+            <w:proofErr w:type="spellEnd"/>
+            <w:r>
+              <w:rPr>
+                <w:lang w:val="en-US"/>
+              </w:rPr>
+              <w:t xml:space="preserve">, </w:t>
+            </w:r>
+            <w:proofErr w:type="spellStart"/>
+            <w:r>
+              <w:rPr>
+                <w:lang w:val="en-US"/>
+              </w:rPr>
+              <w:t>WidgetStorage</w:t>
+            </w:r>
+            <w:proofErr w:type="spellEnd"/>
+            <w:r>
+              <w:rPr>
+                <w:lang w:val="en-US"/>
+              </w:rPr>
+              <w:t>.</w:t>
             </w:r>
           </w:p>
           <w:p>
@@ -685,6 +771,7 @@
                 <w:lang w:val="en-US"/>
               </w:rPr>
             </w:pPr>
+            <w:proofErr w:type="spellStart"/>
             <w:r>
               <w:rPr>
                 <w:b/>
@@ -693,139 +780,186 @@
                 <w:szCs w:val="28"/>
                 <w:lang w:val="en-US"/>
               </w:rPr>
-              <w:t>getExternal*</w:t>
-            </w:r>
-          </w:p>
-          <w:p>
-            <w:r>
-              <w:rPr>
-                <w:lang w:val="en-US"/>
-              </w:rPr>
-              <w:t xml:space="preserve">StepsFragment </w:t>
-            </w:r>
-            <w:r>
-              <w:t>использует</w:t>
-            </w:r>
-            <w:r>
-              <w:rPr>
-                <w:lang w:val="en-US"/>
-              </w:rPr>
-              <w:t xml:space="preserve"> getExternalFilesDir(Environment.DIRECTORY_PICTURES) </w:t>
-            </w:r>
-            <w:r>
-              <w:t>в</w:t>
-            </w:r>
-            <w:r>
-              <w:rPr>
-                <w:lang w:val="en-US"/>
-              </w:rPr>
-              <w:t xml:space="preserve"> </w:t>
-            </w:r>
-            <w:r>
-              <w:t>методе</w:t>
-            </w:r>
-            <w:r>
-              <w:rPr>
-                <w:lang w:val="en-US"/>
-              </w:rPr>
-              <w:t xml:space="preserve"> share. </w:t>
-            </w:r>
-            <w:r>
-              <w:t>Исходя из контекста это сохранение чего-либо пользователем, поэтому уязвимостью не является.</w:t>
-            </w:r>
-          </w:p>
-          <w:p/>
-          <w:p>
-            <w:pPr>
+              <w:t>getExternal</w:t>
+            </w:r>
+            <w:proofErr w:type="spellEnd"/>
+            <w:r>
               <w:rPr>
                 <w:b/>
                 <w:bCs/>
                 <w:sz w:val="28"/>
                 <w:szCs w:val="28"/>
-              </w:rPr>
-            </w:pPr>
-            <w:r>
+                <w:lang w:val="en-US"/>
+              </w:rPr>
+              <w:t>*</w:t>
+            </w:r>
+          </w:p>
+          <w:p>
+            <w:proofErr w:type="spellStart"/>
+            <w:r>
+              <w:rPr>
+                <w:lang w:val="en-US"/>
+              </w:rPr>
+              <w:t>StepsFragment</w:t>
+            </w:r>
+            <w:proofErr w:type="spellEnd"/>
+            <w:r>
+              <w:rPr>
+                <w:lang w:val="en-US"/>
+              </w:rPr>
+              <w:t xml:space="preserve"> </w:t>
+            </w:r>
+            <w:r>
+              <w:t>использует</w:t>
+            </w:r>
+            <w:r>
+              <w:rPr>
+                <w:lang w:val="en-US"/>
+              </w:rPr>
+              <w:t xml:space="preserve"> </w:t>
+            </w:r>
+            <w:proofErr w:type="spellStart"/>
+            <w:r>
+              <w:rPr>
+                <w:lang w:val="en-US"/>
+              </w:rPr>
+              <w:t>getExternalFilesDir</w:t>
+            </w:r>
+            <w:proofErr w:type="spellEnd"/>
+            <w:r>
+              <w:rPr>
+                <w:lang w:val="en-US"/>
+              </w:rPr>
+              <w:t>(</w:t>
+            </w:r>
+            <w:proofErr w:type="spellStart"/>
+            <w:r>
+              <w:rPr>
+                <w:lang w:val="en-US"/>
+              </w:rPr>
+              <w:t>Environment.DIRECTORY_PICTURES</w:t>
+            </w:r>
+            <w:proofErr w:type="spellEnd"/>
+            <w:r>
+              <w:rPr>
+                <w:lang w:val="en-US"/>
+              </w:rPr>
+              <w:t xml:space="preserve">) </w:t>
+            </w:r>
+            <w:r>
+              <w:t>в</w:t>
+            </w:r>
+            <w:r>
+              <w:rPr>
+                <w:lang w:val="en-US"/>
+              </w:rPr>
+              <w:t xml:space="preserve"> </w:t>
+            </w:r>
+            <w:r>
+              <w:t>методе</w:t>
+            </w:r>
+            <w:r>
+              <w:rPr>
+                <w:lang w:val="en-US"/>
+              </w:rPr>
+              <w:t xml:space="preserve"> share. </w:t>
+            </w:r>
+            <w:r>
+              <w:t>Исходя из контекста это сохранение чего-либо пользователем, поэтому уязвимостью не является.</w:t>
+            </w:r>
+          </w:p>
+          <w:p/>
+          <w:p>
+            <w:pPr>
               <w:rPr>
                 <w:b/>
                 <w:bCs/>
                 <w:sz w:val="28"/>
                 <w:szCs w:val="28"/>
               </w:rPr>
-              <w:t>getWritableDatabase</w:t>
-            </w:r>
-          </w:p>
-          <w:p>
-            <w:r>
-              <w:t>Не нашёл использований.</w:t>
-            </w:r>
-          </w:p>
-          <w:p/>
-          <w:p>
-            <w:pPr>
+            </w:pPr>
+            <w:r>
               <w:rPr>
                 <w:b/>
                 <w:bCs/>
                 <w:sz w:val="28"/>
                 <w:szCs w:val="28"/>
               </w:rPr>
-            </w:pPr>
-            <w:r>
+              <w:t>getWritableDatabase</w:t>
+            </w:r>
+          </w:p>
+          <w:p>
+            <w:r>
+              <w:t>Не нашёл использований.</w:t>
+            </w:r>
+          </w:p>
+          <w:p/>
+          <w:p>
+            <w:pPr>
               <w:rPr>
                 <w:b/>
                 <w:bCs/>
                 <w:sz w:val="28"/>
                 <w:szCs w:val="28"/>
               </w:rPr>
-              <w:t>getReadableDatabase</w:t>
-            </w:r>
-          </w:p>
-          <w:p>
-            <w:r>
-              <w:t>Не нашёл использований.</w:t>
-            </w:r>
-          </w:p>
-          <w:p/>
-          <w:p>
-            <w:pPr>
+            </w:pPr>
+            <w:r>
               <w:rPr>
                 <w:b/>
                 <w:bCs/>
                 <w:sz w:val="28"/>
                 <w:szCs w:val="28"/>
               </w:rPr>
-            </w:pPr>
-            <w:r>
+              <w:t>getReadableDatabase</w:t>
+            </w:r>
+          </w:p>
+          <w:p>
+            <w:r>
+              <w:t>Не нашёл использований.</w:t>
+            </w:r>
+          </w:p>
+          <w:p/>
+          <w:p>
+            <w:pPr>
               <w:rPr>
                 <w:b/>
                 <w:bCs/>
                 <w:sz w:val="28"/>
                 <w:szCs w:val="28"/>
               </w:rPr>
-              <w:t>getCacheDir</w:t>
-            </w:r>
-          </w:p>
-          <w:p>
-            <w:r>
-              <w:t>Не нашёл использований.</w:t>
-            </w:r>
-          </w:p>
-          <w:p/>
-          <w:p>
-            <w:pPr>
+            </w:pPr>
+            <w:r>
               <w:rPr>
                 <w:b/>
                 <w:bCs/>
                 <w:sz w:val="28"/>
                 <w:szCs w:val="28"/>
               </w:rPr>
-            </w:pPr>
-            <w:r>
+              <w:t>getCacheDir</w:t>
+            </w:r>
+          </w:p>
+          <w:p>
+            <w:r>
+              <w:t>Не нашёл использований.</w:t>
+            </w:r>
+          </w:p>
+          <w:p/>
+          <w:p>
+            <w:pPr>
               <w:rPr>
                 <w:b/>
                 <w:bCs/>
                 <w:sz w:val="28"/>
                 <w:szCs w:val="28"/>
               </w:rPr>
+            </w:pPr>
+            <w:r>
+              <w:rPr>
+                <w:b/>
+                <w:bCs/>
+                <w:sz w:val="28"/>
+                <w:szCs w:val="28"/>
+              </w:rPr>
               <w:t>getExternalCacheDirs</w:t>
             </w:r>
           </w:p>
@@ -892,8 +1026,30 @@
               <w:rPr>
                 <w:lang w:val="en-US"/>
               </w:rPr>
-              <w:t xml:space="preserve"> local.properties, gradle.properties</w:t>
-            </w:r>
+              <w:t xml:space="preserve"> </w:t>
+            </w:r>
+            <w:proofErr w:type="spellStart"/>
+            <w:r>
+              <w:rPr>
+                <w:lang w:val="en-US"/>
+              </w:rPr>
+              <w:t>local.properties</w:t>
+            </w:r>
+            <w:proofErr w:type="spellEnd"/>
+            <w:r>
+              <w:rPr>
+                <w:lang w:val="en-US"/>
+              </w:rPr>
+              <w:t xml:space="preserve">, </w:t>
+            </w:r>
+            <w:proofErr w:type="spellStart"/>
+            <w:r>
+              <w:rPr>
+                <w:lang w:val="en-US"/>
+              </w:rPr>
+              <w:t>gradle.properties</w:t>
+            </w:r>
+            <w:proofErr w:type="spellEnd"/>
           </w:p>
         </w:tc>
         <w:tc>
@@ -942,7 +1098,49 @@
               <w:rPr>
                 <w:lang w:val="en-US"/>
               </w:rPr>
-              <w:t>&lt;meta-data android:name="io.fabric.ApiKey" android:value="94284c61ee7949c560f549ff5f7b374dd7c68371"/&gt;</w:t>
+              <w:t xml:space="preserve">&lt;meta-data </w:t>
+            </w:r>
+            <w:proofErr w:type="spellStart"/>
+            <w:r>
+              <w:rPr>
+                <w:lang w:val="en-US"/>
+              </w:rPr>
+              <w:t>android:name</w:t>
+            </w:r>
+            <w:proofErr w:type="spellEnd"/>
+            <w:r>
+              <w:rPr>
+                <w:lang w:val="en-US"/>
+              </w:rPr>
+              <w:t>="</w:t>
+            </w:r>
+            <w:proofErr w:type="spellStart"/>
+            <w:r>
+              <w:rPr>
+                <w:lang w:val="en-US"/>
+              </w:rPr>
+              <w:t>io.fabric.ApiKey</w:t>
+            </w:r>
+            <w:proofErr w:type="spellEnd"/>
+            <w:r>
+              <w:rPr>
+                <w:lang w:val="en-US"/>
+              </w:rPr>
+              <w:t xml:space="preserve">" </w:t>
+            </w:r>
+            <w:proofErr w:type="spellStart"/>
+            <w:r>
+              <w:rPr>
+                <w:lang w:val="en-US"/>
+              </w:rPr>
+              <w:t>android:value</w:t>
+            </w:r>
+            <w:proofErr w:type="spellEnd"/>
+            <w:r>
+              <w:rPr>
+                <w:lang w:val="en-US"/>
+              </w:rPr>
+              <w:t>="94284c61ee7949c560f549ff5f7b374dd7c68371"/&gt;</w:t>
             </w:r>
           </w:p>
           <w:p>
@@ -959,12 +1157,14 @@
               </w:rPr>
               <w:t xml:space="preserve">В </w:t>
             </w:r>
+            <w:proofErr w:type="spellStart"/>
             <w:r>
               <w:rPr>
                 <w:lang w:val="en-US"/>
               </w:rPr>
               <w:t>MainActivity</w:t>
             </w:r>
+            <w:proofErr w:type="spellEnd"/>
             <w:r>
               <w:t>.</w:t>
             </w:r>
@@ -1008,11 +1208,19 @@
                 <w:lang w:val="en-US"/>
               </w:rPr>
             </w:pPr>
-            <w:r>
-              <w:rPr>
-                <w:lang w:val="en-US"/>
-              </w:rPr>
-              <w:t>MapKitFactory.setApiKey("0def7909-cf07-4c07-ad55-206c6821f5e0");</w:t>
+            <w:proofErr w:type="spellStart"/>
+            <w:r>
+              <w:rPr>
+                <w:lang w:val="en-US"/>
+              </w:rPr>
+              <w:t>MapKitFactory.setApiKey</w:t>
+            </w:r>
+            <w:proofErr w:type="spellEnd"/>
+            <w:r>
+              <w:rPr>
+                <w:lang w:val="en-US"/>
+              </w:rPr>
+              <w:t>("0def7909-cf07-4c07-ad55-206c6821f5e0");</w:t>
             </w:r>
           </w:p>
         </w:tc>
@@ -1038,12 +1246,28 @@
                 <w:lang w:val="en-US"/>
               </w:rPr>
             </w:pPr>
-            <w:r>
-              <w:rPr>
-                <w:lang w:val="en-US"/>
-              </w:rPr>
-              <w:t>файлы ресурсов</w:t>
-            </w:r>
+            <w:proofErr w:type="spellStart"/>
+            <w:r>
+              <w:rPr>
+                <w:lang w:val="en-US"/>
+              </w:rPr>
+              <w:t>файлы</w:t>
+            </w:r>
+            <w:proofErr w:type="spellEnd"/>
+            <w:r>
+              <w:rPr>
+                <w:lang w:val="en-US"/>
+              </w:rPr>
+              <w:t xml:space="preserve"> </w:t>
+            </w:r>
+            <w:proofErr w:type="spellStart"/>
+            <w:r>
+              <w:rPr>
+                <w:lang w:val="en-US"/>
+              </w:rPr>
+              <w:t>ресурсов</w:t>
+            </w:r>
+            <w:proofErr w:type="spellEnd"/>
           </w:p>
         </w:tc>
         <w:tc>
@@ -1414,7 +1638,21 @@
               <w:rPr>
                 <w:lang w:val="en-US"/>
               </w:rPr>
-              <w:t>: &lt;string name="google_maps_key"&gt;YOUR_KEY_HERE&lt;/string&gt;</w:t>
+              <w:t>: &lt;string name="</w:t>
+            </w:r>
+            <w:proofErr w:type="spellStart"/>
+            <w:r>
+              <w:rPr>
+                <w:lang w:val="en-US"/>
+              </w:rPr>
+              <w:t>google_maps_key</w:t>
+            </w:r>
+            <w:proofErr w:type="spellEnd"/>
+            <w:r>
+              <w:rPr>
+                <w:lang w:val="en-US"/>
+              </w:rPr>
+              <w:t>"&gt;YOUR_KEY_HERE&lt;/string&gt;</w:t>
             </w:r>
             <w:r>
               <w:rPr>
@@ -1434,12 +1672,14 @@
             <w:r>
               <w:t>Нашёл идентификатор сборки для Cr</w:t>
             </w:r>
+            <w:proofErr w:type="spellStart"/>
             <w:r>
               <w:rPr>
                 <w:lang w:val="en-US"/>
               </w:rPr>
               <w:t>ashlytics</w:t>
             </w:r>
+            <w:proofErr w:type="spellEnd"/>
             <w:r>
               <w:t xml:space="preserve"> (</w:t>
             </w:r>
@@ -1517,46 +1757,116 @@
               <w:rPr>
                 <w:lang w:val="en-US"/>
               </w:rPr>
-              <w:t>&lt;string name="path_password_eye"&gt;M12,4.5C7,4.5 2.73,7.61 1,12c1.73,4.39 6,7.5 11,7.5s9.27,-3.11 11,-7.5c-1.73,-4.39 -6,-7.5 -11,-7.5zM12,17c-2.76,0 -5,-2.24 -5,-5s2.24,-5 5,-5 5,2.24 5,5 -2.24,5 -5,5zM12,9c-1.66,0 -3,1.34 -3,3s1.34,3 3,3 3,-1.34 3,-3 -1.34,-3 -3,-3z&lt;/string&gt;</w:t>
-            </w:r>
-          </w:p>
-          <w:p>
-            <w:pPr>
-              <w:rPr>
-                <w:lang w:val="en-US"/>
-              </w:rPr>
-            </w:pPr>
-            <w:r>
-              <w:rPr>
-                <w:lang w:val="en-US"/>
-              </w:rPr>
-              <w:t xml:space="preserve">    &lt;string name="path_password_eye_mask_strike_through"&gt;M2,4.27 L19.73,22 L22.27,19.46 L4.54,1.73 L4.54,1 L23,1 L23,23 L1,23 L1,4.27 Z&lt;/string&gt;</w:t>
-            </w:r>
-          </w:p>
-          <w:p>
-            <w:pPr>
-              <w:rPr>
-                <w:lang w:val="en-US"/>
-              </w:rPr>
-            </w:pPr>
-            <w:r>
-              <w:rPr>
-                <w:lang w:val="en-US"/>
-              </w:rPr>
-              <w:t xml:space="preserve">    &lt;string name="path_password_eye_mask_visible"&gt;M2,4.27 L2,4.27 L4.54,1.73 L4.54,1.73 L4.54,1 L23,1 L23,23 L1,23 L1,4.27 Z&lt;/string&gt;</w:t>
-            </w:r>
-          </w:p>
-          <w:p>
-            <w:pPr>
-              <w:rPr>
-                <w:lang w:val="en-US"/>
-              </w:rPr>
-            </w:pPr>
-            <w:r>
-              <w:rPr>
-                <w:lang w:val="en-US"/>
-              </w:rPr>
-              <w:t xml:space="preserve">    &lt;string name="path_password_strike_through"&gt;M3.27,4.27 L19.74,20.74&lt;/string&gt;</w:t>
+              <w:t>&lt;string name="</w:t>
+            </w:r>
+            <w:proofErr w:type="spellStart"/>
+            <w:r>
+              <w:rPr>
+                <w:lang w:val="en-US"/>
+              </w:rPr>
+              <w:t>path_password_eye</w:t>
+            </w:r>
+            <w:proofErr w:type="spellEnd"/>
+            <w:r>
+              <w:rPr>
+                <w:lang w:val="en-US"/>
+              </w:rPr>
+              <w:t>"&gt;M12,4.5C7,4.5 2.73,7.61 1,12c1.73,4.39 6,7.5 11,7.5s9.27,-3.11 11,-7.5c-1.73,-4.39 -6,-7.5 -11,-7.5zM12,17c-2.76,0 -5,-2.24 -5,-5s2.24,-5 5,-5 5,2.24 5,5 -2.24,5 -5,5zM12,9c-1.66,0 -3,1.34 -3,3s1.34,3 3,3 3,-1.34 3,-3 -1.34,-3 -3,-3z&lt;/string&gt;</w:t>
+            </w:r>
+          </w:p>
+          <w:p>
+            <w:pPr>
+              <w:rPr>
+                <w:lang w:val="en-US"/>
+              </w:rPr>
+            </w:pPr>
+            <w:r>
+              <w:rPr>
+                <w:lang w:val="en-US"/>
+              </w:rPr>
+              <w:t xml:space="preserve">    &lt;string name="</w:t>
+            </w:r>
+            <w:proofErr w:type="spellStart"/>
+            <w:r>
+              <w:rPr>
+                <w:lang w:val="en-US"/>
+              </w:rPr>
+              <w:t>path_password_eye_mask_strike_through</w:t>
+            </w:r>
+            <w:proofErr w:type="spellEnd"/>
+            <w:r>
+              <w:rPr>
+                <w:lang w:val="en-US"/>
+              </w:rPr>
+              <w:t>"&gt;M2,4.27 L19.73,22 L22.27,19.46 L4.54,1.73 L4.54,1 L23,1 L23,23 L1,23 L1,4.27 Z&lt;/string&gt;</w:t>
+            </w:r>
+          </w:p>
+          <w:p>
+            <w:pPr>
+              <w:rPr>
+                <w:lang w:val="en-US"/>
+              </w:rPr>
+            </w:pPr>
+            <w:r>
+              <w:rPr>
+                <w:lang w:val="en-US"/>
+              </w:rPr>
+              <w:t xml:space="preserve">    &lt;string name="</w:t>
+            </w:r>
+            <w:proofErr w:type="spellStart"/>
+            <w:r>
+              <w:rPr>
+                <w:lang w:val="en-US"/>
+              </w:rPr>
+              <w:t>path_password_eye_mask_visible</w:t>
+            </w:r>
+            <w:proofErr w:type="spellEnd"/>
+            <w:r>
+              <w:rPr>
+                <w:lang w:val="en-US"/>
+              </w:rPr>
+              <w:t xml:space="preserve">"&gt;M2,4.27 L2,4.27 L4.54,1.73 </w:t>
+            </w:r>
+            <w:proofErr w:type="spellStart"/>
+            <w:r>
+              <w:rPr>
+                <w:lang w:val="en-US"/>
+              </w:rPr>
+              <w:t>L4.54,1.73</w:t>
+            </w:r>
+            <w:proofErr w:type="spellEnd"/>
+            <w:r>
+              <w:rPr>
+                <w:lang w:val="en-US"/>
+              </w:rPr>
+              <w:t xml:space="preserve"> L4.54,1 L23,1 L23,23 L1,23 L1,4.27 Z&lt;/string&gt;</w:t>
+            </w:r>
+          </w:p>
+          <w:p>
+            <w:pPr>
+              <w:rPr>
+                <w:lang w:val="en-US"/>
+              </w:rPr>
+            </w:pPr>
+            <w:r>
+              <w:rPr>
+                <w:lang w:val="en-US"/>
+              </w:rPr>
+              <w:t xml:space="preserve">    &lt;string name="</w:t>
+            </w:r>
+            <w:proofErr w:type="spellStart"/>
+            <w:r>
+              <w:rPr>
+                <w:lang w:val="en-US"/>
+              </w:rPr>
+              <w:t>path_password_strike_through</w:t>
+            </w:r>
+            <w:proofErr w:type="spellEnd"/>
+            <w:r>
+              <w:rPr>
+                <w:lang w:val="en-US"/>
+              </w:rPr>
+              <w:t>"&gt;M3.27,4.27 L19.74,20.74&lt;/string&gt;</w:t>
             </w:r>
           </w:p>
         </w:tc>
@@ -1586,11 +1896,33 @@
             <w:r>
               <w:t>Ф</w:t>
             </w:r>
-            <w:r>
-              <w:rPr>
-                <w:lang w:val="en-US"/>
-              </w:rPr>
-              <w:t>айлы отчетов (log files) STORAGE-</w:t>
+            <w:proofErr w:type="spellStart"/>
+            <w:r>
+              <w:rPr>
+                <w:lang w:val="en-US"/>
+              </w:rPr>
+              <w:t>айлы</w:t>
+            </w:r>
+            <w:proofErr w:type="spellEnd"/>
+            <w:r>
+              <w:rPr>
+                <w:lang w:val="en-US"/>
+              </w:rPr>
+              <w:t xml:space="preserve"> </w:t>
+            </w:r>
+            <w:proofErr w:type="spellStart"/>
+            <w:r>
+              <w:rPr>
+                <w:lang w:val="en-US"/>
+              </w:rPr>
+              <w:t>отчетов</w:t>
+            </w:r>
+            <w:proofErr w:type="spellEnd"/>
+            <w:r>
+              <w:rPr>
+                <w:lang w:val="en-US"/>
+              </w:rPr>
+              <w:t xml:space="preserve"> (log files) STORAGE-</w:t>
             </w:r>
             <w:r>
               <w:rPr>
@@ -1605,21 +1937,25 @@
             <w:tcW w:w="5498" w:type="dxa"/>
           </w:tcPr>
           <w:p>
+            <w:proofErr w:type="spellStart"/>
             <w:r>
               <w:rPr>
                 <w:lang w:val="en-US"/>
               </w:rPr>
               <w:t>ActionManager</w:t>
             </w:r>
+            <w:proofErr w:type="spellEnd"/>
             <w:r>
               <w:t>.</w:t>
             </w:r>
+            <w:proofErr w:type="spellStart"/>
             <w:r>
               <w:rPr>
                 <w:lang w:val="en-US"/>
               </w:rPr>
               <w:t>getData</w:t>
             </w:r>
+            <w:proofErr w:type="spellEnd"/>
             <w:r>
               <w:t xml:space="preserve"> печает в лог всё что делает. Пока не проверил, есть ли там что-то важное.</w:t>
             </w:r>
@@ -1706,12 +2042,14 @@
             <w:r>
               <w:t xml:space="preserve">Вызывает сомнение буквально пронизавшее код приложения использования </w:t>
             </w:r>
+            <w:proofErr w:type="spellStart"/>
             <w:r>
               <w:rPr>
                 <w:lang w:val="en-US"/>
               </w:rPr>
               <w:t>YandexMetrica</w:t>
             </w:r>
+            <w:proofErr w:type="spellEnd"/>
             <w:r>
               <w:t xml:space="preserve">: </w:t>
             </w:r>
@@ -1942,12 +2280,14 @@
           </w:p>
           <w:p/>
           <w:p>
+            <w:proofErr w:type="spellStart"/>
             <w:r>
               <w:rPr>
                 <w:lang w:val="en-US"/>
               </w:rPr>
               <w:t>ContentProvider</w:t>
             </w:r>
+            <w:proofErr w:type="spellEnd"/>
             <w:r>
               <w:t xml:space="preserve"> </w:t>
             </w:r>
@@ -1963,6 +2303,7 @@
                 <w:iCs/>
               </w:rPr>
             </w:pPr>
+            <w:proofErr w:type="spellStart"/>
             <w:r>
               <w:rPr>
                 <w:i/>
@@ -1971,6 +2312,7 @@
               </w:rPr>
               <w:t>BepaidFragment</w:t>
             </w:r>
+            <w:proofErr w:type="spellEnd"/>
             <w:r>
               <w:rPr>
                 <w:i/>
@@ -2014,12 +2356,14 @@
             <w:r>
               <w:t>.</w:t>
             </w:r>
+            <w:proofErr w:type="spellStart"/>
             <w:r>
               <w:rPr>
                 <w:lang w:val="en-US"/>
               </w:rPr>
               <w:t>sqlite</w:t>
             </w:r>
+            <w:proofErr w:type="spellEnd"/>
             <w:r>
               <w:t xml:space="preserve"> – </w:t>
             </w:r>
@@ -2195,12 +2539,14 @@
             <w:r>
               <w:t xml:space="preserve">У приложения установлено свойство </w:t>
             </w:r>
+            <w:proofErr w:type="spellStart"/>
             <w:r>
               <w:rPr>
                 <w:lang w:val="en-US"/>
               </w:rPr>
               <w:t>allowBackup</w:t>
             </w:r>
+            <w:proofErr w:type="spellEnd"/>
             <w:r>
               <w:t xml:space="preserve">. </w:t>
             </w:r>
@@ -2567,12 +2913,14 @@
             <w:r>
               <w:t xml:space="preserve">инамический анализ провести не удалось, так как </w:t>
             </w:r>
+            <w:proofErr w:type="spellStart"/>
             <w:r>
               <w:rPr>
                 <w:lang w:val="en-US"/>
               </w:rPr>
               <w:t>adb</w:t>
             </w:r>
+            <w:proofErr w:type="spellEnd"/>
             <w:r>
               <w:t xml:space="preserve"> </w:t>
             </w:r>
@@ -2672,6 +3020,7 @@
                 <w:lang w:val="en-US"/>
               </w:rPr>
             </w:pPr>
+            <w:proofErr w:type="spellStart"/>
             <w:r>
               <w:rPr>
                 <w:rFonts w:eastAsia="Times New Roman" w:cstheme="minorHAnsi"/>
@@ -2680,6 +3029,7 @@
               </w:rPr>
               <w:t>устройству</w:t>
             </w:r>
+            <w:proofErr w:type="spellEnd"/>
           </w:p>
           <w:p>
             <w:pPr>
@@ -2888,12 +3238,14 @@
               </w:rPr>
               <w:t xml:space="preserve">Нашёл создание </w:t>
             </w:r>
+            <w:proofErr w:type="spellStart"/>
             <w:r>
               <w:rPr>
                 <w:lang w:val="en-US"/>
               </w:rPr>
               <w:t>TrustManager</w:t>
             </w:r>
+            <w:proofErr w:type="spellEnd"/>
             <w:r>
               <w:rPr>
                 <w:lang w:val="be-BY"/>
@@ -2906,12 +3258,14 @@
               </w:rPr>
               <w:t xml:space="preserve">а в классе </w:t>
             </w:r>
+            <w:proofErr w:type="spellStart"/>
             <w:r>
               <w:rPr>
                 <w:lang w:val="en-US"/>
               </w:rPr>
               <w:t>WebSocketOkhttp</w:t>
             </w:r>
+            <w:proofErr w:type="spellEnd"/>
             <w:r>
               <w:t xml:space="preserve">. </w:t>
             </w:r>
@@ -2930,33 +3284,39 @@
             <w:r>
               <w:t xml:space="preserve">Нашёл замечательный метод </w:t>
             </w:r>
+            <w:proofErr w:type="spellStart"/>
             <w:r>
               <w:rPr>
                 <w:lang w:val="en-US"/>
               </w:rPr>
               <w:t>UtilNetwork</w:t>
             </w:r>
+            <w:proofErr w:type="spellEnd"/>
             <w:r>
               <w:t>#</w:t>
             </w:r>
+            <w:proofErr w:type="spellStart"/>
             <w:r>
               <w:rPr>
                 <w:lang w:val="en-US"/>
               </w:rPr>
               <w:t>getOkHttpClientForAnyRequest</w:t>
             </w:r>
+            <w:proofErr w:type="spellEnd"/>
             <w:r>
               <w:t xml:space="preserve">, </w:t>
             </w:r>
             <w:r>
               <w:t xml:space="preserve">в котором также создаётся </w:t>
             </w:r>
+            <w:proofErr w:type="spellStart"/>
             <w:r>
               <w:rPr>
                 <w:lang w:val="en-US"/>
               </w:rPr>
               <w:t>TrustManager</w:t>
             </w:r>
+            <w:proofErr w:type="spellEnd"/>
             <w:r>
               <w:t xml:space="preserve"> </w:t>
             </w:r>
@@ -2983,12 +3343,14 @@
                 <w:lang w:val="be-BY"/>
               </w:rPr>
             </w:pPr>
+            <w:proofErr w:type="spellStart"/>
             <w:r>
               <w:rPr>
                 <w:lang w:val="en-US"/>
               </w:rPr>
               <w:t>HostnameVerifier</w:t>
             </w:r>
+            <w:proofErr w:type="spellEnd"/>
             <w:r>
               <w:t>’</w:t>
             </w:r>
@@ -3007,12 +3369,14 @@
             <w:r>
               <w:t xml:space="preserve">и врядли бы их использовали при учёте таких крутых </w:t>
             </w:r>
+            <w:proofErr w:type="spellStart"/>
             <w:r>
               <w:rPr>
                 <w:lang w:val="en-US"/>
               </w:rPr>
               <w:t>TrustManager</w:t>
             </w:r>
+            <w:proofErr w:type="spellEnd"/>
             <w:r>
               <w:t>’</w:t>
             </w:r>
@@ -3394,12 +3758,14 @@
             <w:r>
               <w:t xml:space="preserve">Использования </w:t>
             </w:r>
+            <w:proofErr w:type="spellStart"/>
             <w:r>
               <w:rPr>
                 <w:lang w:val="en-US"/>
               </w:rPr>
               <w:t>ProviderInstaller</w:t>
             </w:r>
+            <w:proofErr w:type="spellEnd"/>
             <w:r>
               <w:t xml:space="preserve"> </w:t>
             </w:r>
@@ -4299,12 +4665,14 @@
               </w:rPr>
               <w:t xml:space="preserve"> используется экземпляр </w:t>
             </w:r>
+            <w:proofErr w:type="spellStart"/>
             <w:r>
               <w:rPr>
                 <w:lang w:val="en-US"/>
               </w:rPr>
               <w:t>CryptoObject</w:t>
             </w:r>
+            <w:proofErr w:type="spellEnd"/>
             <w:r>
               <w:rPr>
                 <w:lang w:val="be-BY"/>
@@ -4332,12 +4700,14 @@
               </w:rPr>
               <w:t xml:space="preserve">При генерации секретного ключа используется </w:t>
             </w:r>
+            <w:proofErr w:type="spellStart"/>
             <w:r>
               <w:rPr>
                 <w:lang w:val="en-US"/>
               </w:rPr>
               <w:t>KeyGenerator</w:t>
             </w:r>
+            <w:proofErr w:type="spellEnd"/>
             <w:r>
               <w:rPr>
                 <w:lang w:val="be-BY"/>
@@ -4419,12 +4789,14 @@
               </w:rPr>
               <w:t xml:space="preserve">, используемый для создания </w:t>
             </w:r>
+            <w:proofErr w:type="spellStart"/>
             <w:r>
               <w:rPr>
                 <w:lang w:val="en-US"/>
               </w:rPr>
               <w:t>CryptoObject</w:t>
             </w:r>
+            <w:proofErr w:type="spellEnd"/>
             <w:r>
               <w:t xml:space="preserve">, </w:t>
             </w:r>
@@ -4452,12 +4824,14 @@
               </w:rPr>
               <w:t xml:space="preserve"> посылает событие ошибки или прохождения аутентификации во внутреннюю систему событий приложения, но к передаваемому событию ключа не прикрепляет, только </w:t>
             </w:r>
+            <w:proofErr w:type="spellStart"/>
             <w:r>
               <w:rPr>
                 <w:lang w:val="en-US"/>
               </w:rPr>
               <w:t>boolean</w:t>
             </w:r>
+            <w:proofErr w:type="spellEnd"/>
             <w:r>
               <w:t xml:space="preserve"> успеха прохождения.</w:t>
             </w:r>
@@ -4566,12 +4940,14 @@
             <w:r>
               <w:t xml:space="preserve">Все найденные использования </w:t>
             </w:r>
+            <w:proofErr w:type="spellStart"/>
             <w:r>
               <w:rPr>
                 <w:lang w:val="en-US"/>
               </w:rPr>
               <w:t>MessageDigest</w:t>
             </w:r>
+            <w:proofErr w:type="spellEnd"/>
             <w:r>
               <w:t xml:space="preserve"> </w:t>
             </w:r>
@@ -4649,7 +5025,19 @@
           <w:tcPr>
             <w:tcW w:w="662" w:type="dxa"/>
           </w:tcPr>
-          <w:p/>
+          <w:p>
+            <w:pPr>
+              <w:rPr>
+                <w:lang w:val="en-US"/>
+              </w:rPr>
+            </w:pPr>
+            <w:r>
+              <w:rPr>
+                <w:lang w:val="en-US"/>
+              </w:rPr>
+              <w:t>4.2</w:t>
+            </w:r>
+          </w:p>
         </w:tc>
         <w:tc>
           <w:tcPr>
@@ -4692,12 +5080,14 @@
                 <w:numId w:val="1"/>
               </w:numPr>
             </w:pPr>
+            <w:proofErr w:type="spellStart"/>
             <w:r>
               <w:rPr>
                 <w:lang w:val="en-US"/>
               </w:rPr>
               <w:t>RandomGeneratedInputStream</w:t>
             </w:r>
+            <w:proofErr w:type="spellEnd"/>
             <w:r>
               <w:t xml:space="preserve"> – </w:t>
             </w:r>
@@ -4754,8 +5144,145 @@
           <w:tcPr>
             <w:tcW w:w="662" w:type="dxa"/>
           </w:tcPr>
+          <w:p>
+            <w:pPr>
+              <w:rPr>
+                <w:lang w:val="en-US"/>
+              </w:rPr>
+            </w:pPr>
+            <w:r>
+              <w:rPr>
+                <w:lang w:val="en-US"/>
+              </w:rPr>
+              <w:t>4.3</w:t>
+            </w:r>
+          </w:p>
+        </w:tc>
+        <w:tc>
+          <w:tcPr>
+            <w:tcW w:w="3149" w:type="dxa"/>
+          </w:tcPr>
+          <w:p>
+            <w:pPr>
+              <w:shd w:val="clear" w:color="auto" w:fill="FFFFFF"/>
+              <w:rPr>
+                <w:rFonts w:eastAsia="Times New Roman" w:cstheme="minorHAnsi"/>
+                <w:color w:val="000000"/>
+              </w:rPr>
+            </w:pPr>
+            <w:r>
+              <w:rPr>
+                <w:rFonts w:eastAsia="Times New Roman" w:cstheme="minorHAnsi"/>
+                <w:color w:val="000000"/>
+              </w:rPr>
+              <w:t>У</w:t>
+            </w:r>
+            <w:r>
+              <w:rPr>
+                <w:rFonts w:eastAsia="Times New Roman" w:cstheme="minorHAnsi"/>
+                <w:color w:val="000000"/>
+              </w:rPr>
+              <w:t>правление ключами</w:t>
+            </w:r>
+          </w:p>
+        </w:tc>
+        <w:tc>
+          <w:tcPr>
+            <w:tcW w:w="5498" w:type="dxa"/>
+          </w:tcPr>
+          <w:p>
+            <w:r>
+              <w:t xml:space="preserve">Во всех найденных случаях генерации ключей они сохраняются в </w:t>
+            </w:r>
+            <w:proofErr w:type="spellStart"/>
+            <w:r>
+              <w:rPr>
+                <w:lang w:val="en-US"/>
+              </w:rPr>
+              <w:t>AndroidKeyStore</w:t>
+            </w:r>
+            <w:proofErr w:type="spellEnd"/>
+            <w:r>
+              <w:t>.</w:t>
+            </w:r>
+            <w:r>
+              <w:rPr>
+                <w:lang w:val="be-BY"/>
+              </w:rPr>
+              <w:t xml:space="preserve"> Работа с ключами </w:t>
+            </w:r>
+            <w:r>
+              <w:t>при биометрической аутентификации и работе с сервером выглядит корректнойю</w:t>
+            </w:r>
+          </w:p>
+        </w:tc>
+      </w:tr>
+      <w:tr>
+        <w:tc>
+          <w:tcPr>
+            <w:tcW w:w="662" w:type="dxa"/>
+          </w:tcPr>
+          <w:p>
+            <w:pPr>
+              <w:rPr>
+                <w:lang w:val="en-US"/>
+              </w:rPr>
+            </w:pPr>
+            <w:r>
+              <w:rPr>
+                <w:lang w:val="en-US"/>
+              </w:rPr>
+              <w:t>5</w:t>
+            </w:r>
+          </w:p>
+        </w:tc>
+        <w:tc>
+          <w:tcPr>
+            <w:tcW w:w="3149" w:type="dxa"/>
+          </w:tcPr>
+          <w:p>
+            <w:pPr>
+              <w:shd w:val="clear" w:color="auto" w:fill="FFFFFF"/>
+              <w:rPr>
+                <w:rFonts w:eastAsia="Times New Roman" w:cstheme="minorHAnsi"/>
+                <w:color w:val="000000"/>
+              </w:rPr>
+            </w:pPr>
+            <w:r>
+              <w:rPr>
+                <w:rFonts w:eastAsia="Times New Roman" w:cstheme="minorHAnsi"/>
+                <w:color w:val="000000"/>
+              </w:rPr>
+              <w:t>Требования к взаимодействию с операционной системой</w:t>
+            </w:r>
+          </w:p>
+        </w:tc>
+        <w:tc>
+          <w:tcPr>
+            <w:tcW w:w="5498" w:type="dxa"/>
+          </w:tcPr>
           <w:p/>
         </w:tc>
+      </w:tr>
+      <w:tr>
+        <w:tc>
+          <w:tcPr>
+            <w:tcW w:w="662" w:type="dxa"/>
+          </w:tcPr>
+          <w:p>
+            <w:pPr>
+              <w:rPr>
+                <w:lang w:val="en-US"/>
+              </w:rPr>
+            </w:pPr>
+            <w:r>
+              <w:rPr>
+                <w:lang w:val="en-US"/>
+              </w:rPr>
+              <w:t>5.1</w:t>
+            </w:r>
+          </w:p>
+        </w:tc>
         <w:tc>
           <w:tcPr>
             <w:tcW w:w="3149" w:type="dxa"/>
@@ -4773,14 +5300,7 @@
                 <w:rFonts w:eastAsia="Times New Roman" w:cstheme="minorHAnsi"/>
                 <w:color w:val="000000"/>
               </w:rPr>
-              <w:t>У</w:t>
-            </w:r>
-            <w:r>
-              <w:rPr>
-                <w:rFonts w:eastAsia="Times New Roman" w:cstheme="minorHAnsi"/>
-                <w:color w:val="000000"/>
-              </w:rPr>
-              <w:t>правление ключами</w:t>
+              <w:t>Проверка на уязвимости к инъекциям фрагментов PLATFORM-2</w:t>
             </w:r>
           </w:p>
         </w:tc>
@@ -4790,25 +5310,457 @@
           </w:tcPr>
           <w:p>
             <w:r>
-              <w:t xml:space="preserve">Во всех найденных случаях генерации ключей они сохраняются в </w:t>
-            </w:r>
-            <w:r>
-              <w:rPr>
-                <w:lang w:val="en-US"/>
-              </w:rPr>
-              <w:t>AndroidKeyStore</w:t>
-            </w:r>
+              <w:t>Не</w:t>
+            </w:r>
+            <w:r>
+              <w:t xml:space="preserve"> </w:t>
+            </w:r>
+            <w:r>
+              <w:t>удалось</w:t>
+            </w:r>
+            <w:r>
+              <w:t xml:space="preserve"> </w:t>
+            </w:r>
+            <w:r>
+              <w:t>найти</w:t>
+            </w:r>
+            <w:r>
+              <w:t xml:space="preserve"> </w:t>
+            </w:r>
+            <w:r>
+              <w:rPr>
+                <w:lang w:val="en-US"/>
+              </w:rPr>
+              <w:t>exported</w:t>
+            </w:r>
+            <w:r>
+              <w:t xml:space="preserve"> </w:t>
+            </w:r>
+            <w:r>
+              <w:rPr>
+                <w:lang w:val="en-US"/>
+              </w:rPr>
+              <w:t>Activities</w:t>
+            </w:r>
+            <w:r>
+              <w:t xml:space="preserve">, </w:t>
+            </w:r>
+            <w:r>
+              <w:t>которые</w:t>
+            </w:r>
+            <w:r>
+              <w:t xml:space="preserve"> </w:t>
+            </w:r>
+            <w:r>
+              <w:t>расширяли бы класс</w:t>
+            </w:r>
+            <w:r>
+              <w:t xml:space="preserve"> </w:t>
+            </w:r>
+            <w:proofErr w:type="spellStart"/>
+            <w:r>
+              <w:rPr>
+                <w:lang w:val="en-US"/>
+              </w:rPr>
+              <w:t>PreferenceActivity</w:t>
+            </w:r>
+            <w:proofErr w:type="spellEnd"/>
             <w:r>
               <w:t>.</w:t>
             </w:r>
-            <w:r>
-              <w:rPr>
-                <w:lang w:val="be-BY"/>
-              </w:rPr>
-              <w:t xml:space="preserve"> Работа с ключами </w:t>
-            </w:r>
-            <w:r>
-              <w:t>при биометрической аутентификации и работе с сервером выглядит корректнойю</w:t>
+          </w:p>
+        </w:tc>
+      </w:tr>
+      <w:tr>
+        <w:tc>
+          <w:tcPr>
+            <w:tcW w:w="662" w:type="dxa"/>
+          </w:tcPr>
+          <w:p>
+            <w:r>
+              <w:lastRenderedPageBreak/>
+              <w:t>5.2</w:t>
+            </w:r>
+          </w:p>
+        </w:tc>
+        <w:tc>
+          <w:tcPr>
+            <w:tcW w:w="3149" w:type="dxa"/>
+          </w:tcPr>
+          <w:p>
+            <w:pPr>
+              <w:shd w:val="clear" w:color="auto" w:fill="FFFFFF"/>
+              <w:rPr>
+                <w:rFonts w:eastAsia="Times New Roman" w:cstheme="minorHAnsi"/>
+                <w:color w:val="000000"/>
+              </w:rPr>
+            </w:pPr>
+            <w:r>
+              <w:rPr>
+                <w:rFonts w:eastAsia="Times New Roman" w:cstheme="minorHAnsi"/>
+                <w:color w:val="000000"/>
+              </w:rPr>
+              <w:t>Проверка пользовательских URL Schemes PLATFORM-3</w:t>
+            </w:r>
+          </w:p>
+        </w:tc>
+        <w:tc>
+          <w:tcPr>
+            <w:tcW w:w="5498" w:type="dxa"/>
+          </w:tcPr>
+          <w:p>
+            <w:proofErr w:type="spellStart"/>
+            <w:r>
+              <w:rPr>
+                <w:lang w:val="en-US"/>
+              </w:rPr>
+              <w:t>MainActivity</w:t>
+            </w:r>
+            <w:proofErr w:type="spellEnd"/>
+            <w:r>
+              <w:t xml:space="preserve"> </w:t>
+            </w:r>
+            <w:r>
+              <w:rPr>
+                <w:lang w:val="be-BY"/>
+              </w:rPr>
+              <w:t xml:space="preserve">обрабатывает вызов с помощью </w:t>
+            </w:r>
+            <w:r>
+              <w:rPr>
+                <w:lang w:val="en-US"/>
+              </w:rPr>
+              <w:t>URL</w:t>
+            </w:r>
+            <w:r>
+              <w:t xml:space="preserve">, </w:t>
+            </w:r>
+            <w:r>
+              <w:rPr>
+                <w:lang w:val="be-BY"/>
+              </w:rPr>
+              <w:t xml:space="preserve">прослушивая префикс </w:t>
+            </w:r>
+            <w:r>
+              <w:rPr>
+                <w:lang w:val="en-US"/>
+              </w:rPr>
+              <w:t>mts</w:t>
+            </w:r>
+            <w:r>
+              <w:t>-</w:t>
+            </w:r>
+            <w:r>
+              <w:rPr>
+                <w:lang w:val="en-US"/>
+              </w:rPr>
+              <w:t>by</w:t>
+            </w:r>
+            <w:r>
+              <w:t xml:space="preserve">. </w:t>
+            </w:r>
+            <w:r>
+              <w:t xml:space="preserve">Все найденные в </w:t>
+            </w:r>
+            <w:r>
+              <w:rPr>
+                <w:lang w:val="en-US"/>
+              </w:rPr>
+              <w:t>URI</w:t>
+            </w:r>
+            <w:r>
+              <w:t xml:space="preserve"> </w:t>
+            </w:r>
+            <w:r>
+              <w:t xml:space="preserve">параметры конвертируются в куки и, скорее всего (нельзя точно утверждать из-за плохого качества </w:t>
+            </w:r>
+            <w:r>
+              <w:t>декомпиляции</w:t>
+            </w:r>
+            <w:r>
+              <w:t>), сохраняются в приложении и могут на него воздействовать. Особо</w:t>
+            </w:r>
+            <w:r>
+              <w:t xml:space="preserve"> </w:t>
+            </w:r>
+            <w:r>
+              <w:t>интересны</w:t>
+            </w:r>
+            <w:r>
+              <w:t xml:space="preserve"> </w:t>
+            </w:r>
+            <w:r>
+              <w:t>куки</w:t>
+            </w:r>
+            <w:r>
+              <w:t xml:space="preserve"> </w:t>
+            </w:r>
+            <w:r>
+              <w:rPr>
+                <w:lang w:val="en-US"/>
+              </w:rPr>
+              <w:t>user</w:t>
+            </w:r>
+            <w:r>
+              <w:t>_</w:t>
+            </w:r>
+            <w:r>
+              <w:rPr>
+                <w:lang w:val="en-US"/>
+              </w:rPr>
+              <w:t>authorized</w:t>
+            </w:r>
+            <w:r>
+              <w:t xml:space="preserve"> </w:t>
+            </w:r>
+            <w:r>
+              <w:t>и</w:t>
+            </w:r>
+            <w:r>
+              <w:t xml:space="preserve"> </w:t>
+            </w:r>
+            <w:r>
+              <w:rPr>
+                <w:lang w:val="en-US"/>
+              </w:rPr>
+              <w:t>local</w:t>
+            </w:r>
+            <w:r>
+              <w:t>_</w:t>
+            </w:r>
+            <w:r>
+              <w:rPr>
+                <w:lang w:val="en-US"/>
+              </w:rPr>
+              <w:t>need</w:t>
+            </w:r>
+            <w:r>
+              <w:t>_</w:t>
+            </w:r>
+            <w:r>
+              <w:rPr>
+                <w:lang w:val="en-US"/>
+              </w:rPr>
+              <w:t>authorized</w:t>
+            </w:r>
+            <w:r>
+              <w:t xml:space="preserve">, </w:t>
+            </w:r>
+            <w:r>
+              <w:t>которые</w:t>
+            </w:r>
+            <w:r>
+              <w:t xml:space="preserve"> </w:t>
+            </w:r>
+            <w:r>
+              <w:t>можно</w:t>
+            </w:r>
+            <w:r>
+              <w:t xml:space="preserve"> </w:t>
+            </w:r>
+            <w:r>
+              <w:t xml:space="preserve">установить через параметры запроса, что потенциально позволит обойти авторизацию в приложении (не могу утверждать с полной уверенностью из-за плохого качества </w:t>
+            </w:r>
+            <w:r>
+              <w:t>декомпиляции</w:t>
+            </w:r>
+            <w:r>
+              <w:t>).</w:t>
+            </w:r>
+          </w:p>
+        </w:tc>
+      </w:tr>
+      <w:tr>
+        <w:tc>
+          <w:tcPr>
+            <w:tcW w:w="662" w:type="dxa"/>
+          </w:tcPr>
+          <w:p>
+            <w:r>
+              <w:t>5.3</w:t>
+            </w:r>
+          </w:p>
+        </w:tc>
+        <w:tc>
+          <w:tcPr>
+            <w:tcW w:w="3149" w:type="dxa"/>
+          </w:tcPr>
+          <w:p>
+            <w:pPr>
+              <w:shd w:val="clear" w:color="auto" w:fill="FFFFFF"/>
+              <w:rPr>
+                <w:rFonts w:eastAsia="Times New Roman" w:cstheme="minorHAnsi"/>
+                <w:color w:val="000000"/>
+              </w:rPr>
+            </w:pPr>
+            <w:r>
+              <w:rPr>
+                <w:rFonts w:eastAsia="Times New Roman" w:cstheme="minorHAnsi"/>
+                <w:color w:val="000000"/>
+              </w:rPr>
+              <w:t>Проверка безопасной работы приложения при использовании IPC PLATFORM-4</w:t>
+            </w:r>
+          </w:p>
+        </w:tc>
+        <w:tc>
+          <w:tcPr>
+            <w:tcW w:w="5498" w:type="dxa"/>
+          </w:tcPr>
+          <w:p>
+            <w:r>
+              <w:rPr>
+                <w:lang w:val="be-BY"/>
+              </w:rPr>
+              <w:t>Вызывает подозрен</w:t>
+            </w:r>
+            <w:r>
+              <w:t>ие</w:t>
+            </w:r>
+            <w:r>
+              <w:t xml:space="preserve"> </w:t>
+            </w:r>
+            <w:r>
+              <w:rPr>
+                <w:lang w:val="be-BY"/>
+              </w:rPr>
+              <w:t>орган</w:t>
+            </w:r>
+            <w:r>
+              <w:t>изация поставки данных в виджеты (как указывалось ранее, они работают даже при выходе из аккаунта в приложении), но не получилось нормально их проанализировать из-за плохого качества декомпиляции.</w:t>
+            </w:r>
+          </w:p>
+        </w:tc>
+      </w:tr>
+      <w:tr>
+        <w:tc>
+          <w:tcPr>
+            <w:tcW w:w="662" w:type="dxa"/>
+          </w:tcPr>
+          <w:p>
+            <w:r>
+              <w:t>5.4</w:t>
+            </w:r>
+          </w:p>
+        </w:tc>
+        <w:tc>
+          <w:tcPr>
+            <w:tcW w:w="3149" w:type="dxa"/>
+          </w:tcPr>
+          <w:p>
+            <w:pPr>
+              <w:shd w:val="clear" w:color="auto" w:fill="FFFFFF"/>
+              <w:rPr>
+                <w:rFonts w:eastAsia="Times New Roman" w:cstheme="minorHAnsi"/>
+                <w:color w:val="000000"/>
+              </w:rPr>
+            </w:pPr>
+            <w:r>
+              <w:rPr>
+                <w:rFonts w:eastAsia="Times New Roman" w:cstheme="minorHAnsi"/>
+                <w:color w:val="000000"/>
+              </w:rPr>
+              <w:t>Проверка выполнения JavaScript в WebViews PLATFORM-5</w:t>
+            </w:r>
+          </w:p>
+        </w:tc>
+        <w:tc>
+          <w:tcPr>
+            <w:tcW w:w="5498" w:type="dxa"/>
+          </w:tcPr>
+          <w:p>
+            <w:pPr>
+              <w:rPr>
+                <w:lang w:val="be-BY"/>
+              </w:rPr>
+            </w:pPr>
+            <w:r>
+              <w:rPr>
+                <w:lang w:val="en-US"/>
+              </w:rPr>
+              <w:t>JavaScript</w:t>
+            </w:r>
+            <w:r>
+              <w:t xml:space="preserve"> </w:t>
+            </w:r>
+            <w:r>
+              <w:rPr>
+                <w:lang w:val="be-BY"/>
+              </w:rPr>
+              <w:t xml:space="preserve">включается во фрагменте, </w:t>
+            </w:r>
+            <w:r>
+              <w:t xml:space="preserve">используемом для пополнения счёта. При это его </w:t>
+            </w:r>
+            <w:r>
+              <w:rPr>
+                <w:lang w:val="en-US"/>
+              </w:rPr>
+              <w:t>WebView</w:t>
+            </w:r>
+            <w:r>
+              <w:t xml:space="preserve"> </w:t>
+            </w:r>
+            <w:r>
+              <w:rPr>
+                <w:lang w:val="be-BY"/>
+              </w:rPr>
+              <w:t>по непонятным причинам кэшируется в хэш карте и, скорее всего, таким образом может использоваться для выполнения нескольких последовательных платежей, что делает его более уязвивым к атакам.</w:t>
+            </w:r>
+            <w:r>
+              <w:rPr>
+                <w:lang w:val="be-BY"/>
+              </w:rPr>
+              <w:t xml:space="preserve"> </w:t>
+            </w:r>
+            <w:r>
+              <w:rPr>
+                <w:lang w:val="be-BY"/>
+              </w:rPr>
+              <w:t xml:space="preserve">Загрузка </w:t>
+            </w:r>
+            <w:r>
+              <w:rPr>
+                <w:lang w:val="be-BY"/>
+              </w:rPr>
+              <w:t>стран</w:t>
+            </w:r>
+            <w:r>
+              <w:t xml:space="preserve">иц </w:t>
+            </w:r>
+            <w:r>
+              <w:rPr>
+                <w:lang w:val="be-BY"/>
+              </w:rPr>
+              <w:t xml:space="preserve">осуществляется из </w:t>
+            </w:r>
+            <w:r>
+              <w:rPr>
+                <w:lang w:val="en-US"/>
+              </w:rPr>
+              <w:t>https</w:t>
+            </w:r>
+            <w:r>
+              <w:t xml:space="preserve"> </w:t>
+            </w:r>
+            <w:r>
+              <w:rPr>
+                <w:lang w:val="be-BY"/>
+              </w:rPr>
+              <w:t xml:space="preserve">сервера </w:t>
+            </w:r>
+            <w:proofErr w:type="spellStart"/>
+            <w:r>
+              <w:rPr>
+                <w:lang w:val="en-US"/>
+              </w:rPr>
+              <w:t>bePaid</w:t>
+            </w:r>
+            <w:proofErr w:type="spellEnd"/>
+            <w:r>
+              <w:rPr>
+                <w:lang w:val="be-BY"/>
+              </w:rPr>
+              <w:t>.</w:t>
             </w:r>
           </w:p>
         </w:tc>

</xml_diff>